<commit_message>
Notebooks were updated. P1 and P2 have been done
</commit_message>
<xml_diff>
--- a/Final Project/report.docx
+++ b/Final Project/report.docx
@@ -36,6 +36,248 @@
           <w:lang w:val="tr-TR"/>
         </w:rPr>
       </w:pPr>
+    </w:p>
+    <w:p>
+      <w:pPr>
+        <w:rPr>
+          <w:lang w:val="tr-TR"/>
+        </w:rPr>
+      </w:pPr>
+    </w:p>
+    <w:p>
+      <w:pPr>
+        <w:rPr>
+          <w:lang w:val="tr-TR"/>
+        </w:rPr>
+      </w:pPr>
+    </w:p>
+    <w:p>
+      <w:pPr>
+        <w:rPr>
+          <w:lang w:val="tr-TR"/>
+        </w:rPr>
+      </w:pPr>
+    </w:p>
+    <w:p>
+      <w:pPr>
+        <w:rPr>
+          <w:lang w:val="tr-TR"/>
+        </w:rPr>
+      </w:pPr>
+    </w:p>
+    <w:p>
+      <w:pPr>
+        <w:rPr>
+          <w:lang w:val="tr-TR"/>
+        </w:rPr>
+      </w:pPr>
+    </w:p>
+    <w:p>
+      <w:pPr>
+        <w:rPr>
+          <w:lang w:val="tr-TR"/>
+        </w:rPr>
+      </w:pPr>
+    </w:p>
+    <w:p>
+      <w:pPr>
+        <w:rPr>
+          <w:lang w:val="tr-TR"/>
+        </w:rPr>
+      </w:pPr>
+    </w:p>
+    <w:p>
+      <w:pPr>
+        <w:rPr>
+          <w:lang w:val="tr-TR"/>
+        </w:rPr>
+      </w:pPr>
+    </w:p>
+    <w:p>
+      <w:pPr>
+        <w:rPr>
+          <w:lang w:val="tr-TR"/>
+        </w:rPr>
+      </w:pPr>
+    </w:p>
+    <w:p>
+      <w:pPr>
+        <w:rPr>
+          <w:lang w:val="tr-TR"/>
+        </w:rPr>
+      </w:pPr>
+    </w:p>
+    <w:p>
+      <w:pPr>
+        <w:rPr>
+          <w:lang w:val="tr-TR"/>
+        </w:rPr>
+      </w:pPr>
+    </w:p>
+    <w:p>
+      <w:pPr>
+        <w:rPr>
+          <w:lang w:val="tr-TR"/>
+        </w:rPr>
+      </w:pPr>
+    </w:p>
+    <w:p>
+      <w:pPr>
+        <w:rPr>
+          <w:lang w:val="tr-TR"/>
+        </w:rPr>
+      </w:pPr>
+    </w:p>
+    <w:p>
+      <w:pPr>
+        <w:rPr>
+          <w:lang w:val="tr-TR"/>
+        </w:rPr>
+      </w:pPr>
+    </w:p>
+    <w:p>
+      <w:pPr>
+        <w:rPr>
+          <w:lang w:val="tr-TR"/>
+        </w:rPr>
+      </w:pPr>
+    </w:p>
+    <w:p>
+      <w:pPr>
+        <w:rPr>
+          <w:lang w:val="tr-TR"/>
+        </w:rPr>
+      </w:pPr>
+    </w:p>
+    <w:p>
+      <w:pPr>
+        <w:rPr>
+          <w:lang w:val="tr-TR"/>
+        </w:rPr>
+      </w:pPr>
+    </w:p>
+    <w:p>
+      <w:pPr>
+        <w:rPr>
+          <w:lang w:val="tr-TR"/>
+        </w:rPr>
+      </w:pPr>
+    </w:p>
+    <w:p>
+      <w:pPr>
+        <w:rPr>
+          <w:lang w:val="tr-TR"/>
+        </w:rPr>
+      </w:pPr>
+    </w:p>
+    <w:p>
+      <w:pPr>
+        <w:rPr>
+          <w:lang w:val="tr-TR"/>
+        </w:rPr>
+      </w:pPr>
+    </w:p>
+    <w:p>
+      <w:pPr>
+        <w:rPr>
+          <w:lang w:val="tr-TR"/>
+        </w:rPr>
+      </w:pPr>
+    </w:p>
+    <w:p>
+      <w:pPr>
+        <w:rPr>
+          <w:lang w:val="tr-TR"/>
+        </w:rPr>
+      </w:pPr>
+      <w:r>
+        <w:rPr>
+          <w:lang w:val="tr-TR"/>
+        </w:rPr>
+        <w:lastRenderedPageBreak/>
+        <w:t>Part 1</w:t>
+      </w:r>
+    </w:p>
+    <w:p>
+      <w:pPr>
+        <w:rPr>
+          <w:lang w:val="tr-TR"/>
+        </w:rPr>
+      </w:pPr>
+      <w:r>
+        <w:rPr>
+          <w:lang w:val="tr-TR"/>
+        </w:rPr>
+        <w:drawing>
+          <wp:inline distT="0" distB="0" distL="0" distR="0" wp14:anchorId="1509B45E" wp14:editId="69F8909F">
+            <wp:extent cx="4026107" cy="2673487"/>
+            <wp:effectExtent l="0" t="0" r="0" b="0"/>
+            <wp:docPr id="1677491589" name="Picture 1" descr="A graph of loss and loss&#10;&#10;AI-generated content may be incorrect."/>
+            <wp:cNvGraphicFramePr>
+              <a:graphicFrameLocks xmlns:a="http://schemas.openxmlformats.org/drawingml/2006/main" noChangeAspect="1"/>
+            </wp:cNvGraphicFramePr>
+            <a:graphic xmlns:a="http://schemas.openxmlformats.org/drawingml/2006/main">
+              <a:graphicData uri="http://schemas.openxmlformats.org/drawingml/2006/picture">
+                <pic:pic xmlns:pic="http://schemas.openxmlformats.org/drawingml/2006/picture">
+                  <pic:nvPicPr>
+                    <pic:cNvPr id="1677491589" name="Picture 1" descr="A graph of loss and loss&#10;&#10;AI-generated content may be incorrect."/>
+                    <pic:cNvPicPr/>
+                  </pic:nvPicPr>
+                  <pic:blipFill>
+                    <a:blip r:embed="rId5"/>
+                    <a:stretch>
+                      <a:fillRect/>
+                    </a:stretch>
+                  </pic:blipFill>
+                  <pic:spPr>
+                    <a:xfrm>
+                      <a:off x="0" y="0"/>
+                      <a:ext cx="4026107" cy="2673487"/>
+                    </a:xfrm>
+                    <a:prstGeom prst="rect">
+                      <a:avLst/>
+                    </a:prstGeom>
+                  </pic:spPr>
+                </pic:pic>
+              </a:graphicData>
+            </a:graphic>
+          </wp:inline>
+        </w:drawing>
+      </w:r>
+    </w:p>
+    <w:p>
+      <w:pPr>
+        <w:rPr>
+          <w:lang w:val="tr-TR"/>
+        </w:rPr>
+      </w:pPr>
+    </w:p>
+    <w:p>
+      <w:pPr>
+        <w:rPr>
+          <w:lang w:val="tr-TR"/>
+        </w:rPr>
+      </w:pPr>
+    </w:p>
+    <w:p>
+      <w:pPr>
+        <w:rPr>
+          <w:lang w:val="tr-TR"/>
+        </w:rPr>
+      </w:pPr>
+    </w:p>
+    <w:p>
+      <w:pPr>
+        <w:rPr>
+          <w:lang w:val="tr-TR"/>
+        </w:rPr>
+      </w:pPr>
+      <w:r>
+        <w:rPr>
+          <w:lang w:val="tr-TR"/>
+        </w:rPr>
+        <w:t>Part 2</w:t>
+      </w:r>
     </w:p>
     <w:p>
       <w:pPr>
@@ -65,7 +307,7 @@
                     </pic:cNvPicPr>
                   </pic:nvPicPr>
                   <pic:blipFill>
-                    <a:blip r:embed="rId5">
+                    <a:blip r:embed="rId6">
                       <a:extLst>
                         <a:ext uri="{28A0092B-C50C-407E-A947-70E740481C1C}">
                           <a14:useLocalDpi xmlns:a14="http://schemas.microsoft.com/office/drawing/2010/main" val="0"/>
@@ -103,6 +345,85 @@
           <w:lang w:val="tr-TR"/>
         </w:rPr>
       </w:pPr>
+      <w:r>
+        <w:rPr>
+          <w:lang w:val="tr-TR"/>
+        </w:rPr>
+        <w:lastRenderedPageBreak/>
+        <w:t>Grid Search</w:t>
+      </w:r>
+    </w:p>
+    <w:p>
+      <w:pPr>
+        <w:rPr>
+          <w:lang w:val="tr-TR"/>
+        </w:rPr>
+      </w:pPr>
+      <w:r>
+        <w:rPr>
+          <w:lang w:val="tr-TR"/>
+        </w:rPr>
+        <w:t>Metrics:</w:t>
+      </w:r>
+    </w:p>
+    <w:p>
+      <w:r>
+        <w:rPr>
+          <w:lang w:val="tr-TR"/>
+        </w:rPr>
+        <w:t>We cannot use accuracy since the class distribution is not balanced.</w:t>
+      </w:r>
+      <w:r>
+        <w:rPr>
+          <w:lang w:val="tr-TR"/>
+        </w:rPr>
+        <w:t xml:space="preserve"> Since</w:t>
+      </w:r>
+      <w:r>
+        <w:rPr>
+          <w:lang w:val="tr-TR"/>
+        </w:rPr>
+        <w:t xml:space="preserve"> we want to balance per-class quality and class importance</w:t>
+      </w:r>
+      <w:r>
+        <w:rPr>
+          <w:lang w:val="tr-TR"/>
+        </w:rPr>
+        <w:t xml:space="preserve">. </w:t>
+      </w:r>
+      <w:r>
+        <w:rPr>
+          <w:lang w:val="tr-TR"/>
+        </w:rPr>
+        <w:t>It is the best choice</w:t>
+      </w:r>
+      <w:r>
+        <w:rPr>
+          <w:lang w:val="tr-TR"/>
+        </w:rPr>
+        <w:t xml:space="preserve"> </w:t>
+      </w:r>
+      <w:r>
+        <w:rPr>
+          <w:b/>
+          <w:bCs/>
+          <w:lang w:val="tr-TR"/>
+        </w:rPr>
+        <w:t>f1_weighted</w:t>
+      </w:r>
+      <w:r>
+        <w:rPr>
+          <w:lang w:val="tr-TR"/>
+        </w:rPr>
+        <w:t xml:space="preserve"> for our case since we want a metric which can give us an avarage of f1 accross all classes weighted by class sizes.</w:t>
+      </w:r>
+    </w:p>
+    <w:p>
+      <w:pPr>
+        <w:rPr>
+          <w:lang w:val="tr-TR"/>
+        </w:rPr>
+      </w:pPr>
     </w:p>
     <w:p>
       <w:pPr>
@@ -156,26 +477,9 @@
     <w:p>
       <w:pPr>
         <w:pStyle w:val="NormalWeb"/>
-        <w:numPr>
-          <w:ilvl w:val="0"/>
-          <w:numId w:val="3"/>
-        </w:numPr>
         <w:shd w:val="clear" w:color="auto" w:fill="FFFFFF"/>
         <w:spacing w:before="0" w:beforeAutospacing="0" w:after="0" w:afterAutospacing="0"/>
-        <w:rPr>
-          <w:rFonts w:ascii="Segoe UI" w:hAnsi="Segoe UI" w:cs="Segoe UI"/>
-          <w:color w:val="222832"/>
-        </w:rPr>
-      </w:pPr>
-      <w:r>
-        <w:rPr>
-          <w:rFonts w:ascii="Segoe UI" w:hAnsi="Segoe UI" w:cs="Segoe UI"/>
-          <w:color w:val="222832"/>
-        </w:rPr>
-        <w:t>The “balanced” mode uses the values of y to automatically adjust weights inversely proportional to class frequencies in the input data as </w:t>
-      </w:r>
-      <w:proofErr w:type="spellStart"/>
-      <w:r>
+        <w:ind w:left="720"/>
         <w:rPr>
           <w:rStyle w:val="pre"/>
           <w:rFonts w:ascii="Consolas" w:eastAsiaTheme="majorEastAsia" w:hAnsi="Consolas" w:cs="Courier New"/>
@@ -185,9 +489,26 @@
           <w:bdr w:val="none" w:sz="0" w:space="0" w:color="auto" w:frame="1"/>
           <w:shd w:val="clear" w:color="auto" w:fill="F3F4F5"/>
         </w:rPr>
+      </w:pPr>
+      <w:r>
+        <w:rPr>
+          <w:rFonts w:ascii="Segoe UI" w:hAnsi="Segoe UI" w:cs="Segoe UI"/>
+          <w:color w:val="222832"/>
+        </w:rPr>
+        <w:t>The “balanced” mode uses the values of y to automatically adjust weights inversely proportional to class frequencies in the input data as </w:t>
+      </w:r>
+      <w:r>
+        <w:rPr>
+          <w:rStyle w:val="pre"/>
+          <w:rFonts w:ascii="Consolas" w:eastAsiaTheme="majorEastAsia" w:hAnsi="Consolas" w:cs="Courier New"/>
+          <w:color w:val="912583"/>
+          <w:sz w:val="21"/>
+          <w:szCs w:val="21"/>
+          <w:bdr w:val="none" w:sz="0" w:space="0" w:color="auto" w:frame="1"/>
+          <w:shd w:val="clear" w:color="auto" w:fill="F3F4F5"/>
+        </w:rPr>
         <w:t>n_samples</w:t>
       </w:r>
-      <w:proofErr w:type="spellEnd"/>
       <w:r>
         <w:rPr>
           <w:rStyle w:val="HTMLCode"/>
@@ -234,9 +555,20 @@
           <w:bdr w:val="none" w:sz="0" w:space="0" w:color="auto" w:frame="1"/>
           <w:shd w:val="clear" w:color="auto" w:fill="F3F4F5"/>
         </w:rPr>
-        <w:t>(</w:t>
-      </w:r>
-      <w:proofErr w:type="spellStart"/>
+        <w:t>(n_classes</w:t>
+      </w:r>
+      <w:r>
+        <w:rPr>
+          <w:rStyle w:val="HTMLCode"/>
+          <w:rFonts w:ascii="Consolas" w:eastAsiaTheme="majorEastAsia" w:hAnsi="Consolas"/>
+          <w:color w:val="912583"/>
+          <w:sz w:val="21"/>
+          <w:szCs w:val="21"/>
+          <w:bdr w:val="none" w:sz="0" w:space="0" w:color="auto" w:frame="1"/>
+          <w:shd w:val="clear" w:color="auto" w:fill="F3F4F5"/>
+        </w:rPr>
+        <w:t> </w:t>
+      </w:r>
       <w:r>
         <w:rPr>
           <w:rStyle w:val="pre"/>
@@ -247,9 +579,8 @@
           <w:bdr w:val="none" w:sz="0" w:space="0" w:color="auto" w:frame="1"/>
           <w:shd w:val="clear" w:color="auto" w:fill="F3F4F5"/>
         </w:rPr>
-        <w:t>n_classes</w:t>
-      </w:r>
-      <w:proofErr w:type="spellEnd"/>
+        <w:t>*</w:t>
+      </w:r>
       <w:r>
         <w:rPr>
           <w:rStyle w:val="HTMLCode"/>
@@ -272,83 +603,38 @@
           <w:bdr w:val="none" w:sz="0" w:space="0" w:color="auto" w:frame="1"/>
           <w:shd w:val="clear" w:color="auto" w:fill="F3F4F5"/>
         </w:rPr>
-        <w:t>*</w:t>
-      </w:r>
-      <w:r>
-        <w:rPr>
-          <w:rStyle w:val="HTMLCode"/>
-          <w:rFonts w:ascii="Consolas" w:eastAsiaTheme="majorEastAsia" w:hAnsi="Consolas"/>
-          <w:color w:val="912583"/>
-          <w:sz w:val="21"/>
-          <w:szCs w:val="21"/>
-          <w:bdr w:val="none" w:sz="0" w:space="0" w:color="auto" w:frame="1"/>
-          <w:shd w:val="clear" w:color="auto" w:fill="F3F4F5"/>
-        </w:rPr>
-        <w:t> </w:t>
-      </w:r>
-      <w:proofErr w:type="spellStart"/>
-      <w:r>
-        <w:rPr>
-          <w:rStyle w:val="pre"/>
-          <w:rFonts w:ascii="Consolas" w:eastAsiaTheme="majorEastAsia" w:hAnsi="Consolas" w:cs="Courier New"/>
-          <w:color w:val="912583"/>
-          <w:sz w:val="21"/>
-          <w:szCs w:val="21"/>
-          <w:bdr w:val="none" w:sz="0" w:space="0" w:color="auto" w:frame="1"/>
-          <w:shd w:val="clear" w:color="auto" w:fill="F3F4F5"/>
-        </w:rPr>
-        <w:t>np.bincount</w:t>
-      </w:r>
-      <w:proofErr w:type="spellEnd"/>
-      <w:r>
-        <w:rPr>
-          <w:rStyle w:val="pre"/>
-          <w:rFonts w:ascii="Consolas" w:eastAsiaTheme="majorEastAsia" w:hAnsi="Consolas" w:cs="Courier New"/>
-          <w:color w:val="912583"/>
-          <w:sz w:val="21"/>
-          <w:szCs w:val="21"/>
-          <w:bdr w:val="none" w:sz="0" w:space="0" w:color="auto" w:frame="1"/>
-          <w:shd w:val="clear" w:color="auto" w:fill="F3F4F5"/>
-        </w:rPr>
-        <w:t>(y))</w:t>
+        <w:t>np.bincount(y))</w:t>
       </w:r>
     </w:p>
     <w:p>
       <w:pPr>
         <w:pStyle w:val="NormalWeb"/>
-        <w:numPr>
-          <w:ilvl w:val="0"/>
-          <w:numId w:val="3"/>
-        </w:numPr>
         <w:shd w:val="clear" w:color="auto" w:fill="FFFFFF"/>
         <w:spacing w:before="0" w:beforeAutospacing="0" w:after="0" w:afterAutospacing="0"/>
+        <w:ind w:left="720"/>
         <w:rPr>
           <w:rFonts w:ascii="Segoe UI" w:hAnsi="Segoe UI" w:cs="Segoe UI"/>
           <w:color w:val="222832"/>
         </w:rPr>
       </w:pPr>
-      <w:r>
+    </w:p>
+    <w:p>
+      <w:pPr>
+        <w:pStyle w:val="NormalWeb"/>
+        <w:shd w:val="clear" w:color="auto" w:fill="FFFFFF"/>
+        <w:spacing w:before="0" w:beforeAutospacing="0" w:after="0" w:afterAutospacing="0"/>
+        <w:ind w:left="720"/>
         <w:rPr>
           <w:rFonts w:ascii="Segoe UI" w:hAnsi="Segoe UI" w:cs="Segoe UI"/>
           <w:color w:val="222832"/>
         </w:rPr>
-        <w:t>The “</w:t>
-      </w:r>
-      <w:proofErr w:type="spellStart"/>
+      </w:pPr>
       <w:r>
         <w:rPr>
           <w:rFonts w:ascii="Segoe UI" w:hAnsi="Segoe UI" w:cs="Segoe UI"/>
           <w:color w:val="222832"/>
         </w:rPr>
-        <w:t>balanced_subsample</w:t>
-      </w:r>
-      <w:proofErr w:type="spellEnd"/>
-      <w:r>
-        <w:rPr>
-          <w:rFonts w:ascii="Segoe UI" w:hAnsi="Segoe UI" w:cs="Segoe UI"/>
-          <w:color w:val="222832"/>
-        </w:rPr>
-        <w:t>” mode is the same as “balanced” except that weights are computed based on the bootstrap sample for every tree grown.</w:t>
+        <w:t>The “balanced_subsample” mode is the same as “balanced” except that weights are computed based on the bootstrap sample for every tree grown.</w:t>
       </w:r>
     </w:p>
     <w:p>
@@ -376,7 +662,6 @@
         <w:rPr>
           <w:lang w:val="tr-TR"/>
         </w:rPr>
-        <w:lastRenderedPageBreak/>
         <w:t>Linear Legression:</w:t>
       </w:r>
     </w:p>
@@ -612,6 +897,7 @@
           <w:rFonts w:ascii="Segoe UI Emoji" w:hAnsi="Segoe UI Emoji" w:cs="Segoe UI Emoji"/>
           <w:lang w:val="tr-TR"/>
         </w:rPr>
+        <w:lastRenderedPageBreak/>
         <w:t>👉</w:t>
       </w:r>
       <w:r>
@@ -645,6 +931,46 @@
           <w:lang w:val="tr-TR"/>
         </w:rPr>
       </w:pPr>
+      <w:r>
+        <w:rPr>
+          <w:lang w:val="tr-TR"/>
+        </w:rPr>
+        <w:drawing>
+          <wp:inline distT="0" distB="0" distL="0" distR="0" wp14:anchorId="35165160" wp14:editId="122E725C">
+            <wp:extent cx="4997707" cy="2673487"/>
+            <wp:effectExtent l="0" t="0" r="0" b="0"/>
+            <wp:docPr id="2143016266" name="Picture 1" descr="A graph of a logistic regression&#10;&#10;AI-generated content may be incorrect."/>
+            <wp:cNvGraphicFramePr>
+              <a:graphicFrameLocks xmlns:a="http://schemas.openxmlformats.org/drawingml/2006/main" noChangeAspect="1"/>
+            </wp:cNvGraphicFramePr>
+            <a:graphic xmlns:a="http://schemas.openxmlformats.org/drawingml/2006/main">
+              <a:graphicData uri="http://schemas.openxmlformats.org/drawingml/2006/picture">
+                <pic:pic xmlns:pic="http://schemas.openxmlformats.org/drawingml/2006/picture">
+                  <pic:nvPicPr>
+                    <pic:cNvPr id="2143016266" name="Picture 1" descr="A graph of a logistic regression&#10;&#10;AI-generated content may be incorrect."/>
+                    <pic:cNvPicPr/>
+                  </pic:nvPicPr>
+                  <pic:blipFill>
+                    <a:blip r:embed="rId7"/>
+                    <a:stretch>
+                      <a:fillRect/>
+                    </a:stretch>
+                  </pic:blipFill>
+                  <pic:spPr>
+                    <a:xfrm>
+                      <a:off x="0" y="0"/>
+                      <a:ext cx="4997707" cy="2673487"/>
+                    </a:xfrm>
+                    <a:prstGeom prst="rect">
+                      <a:avLst/>
+                    </a:prstGeom>
+                  </pic:spPr>
+                </pic:pic>
+              </a:graphicData>
+            </a:graphic>
+          </wp:inline>
+        </w:drawing>
+      </w:r>
     </w:p>
     <w:sectPr>
       <w:pgSz w:w="12240" w:h="15840"/>

</xml_diff>

<commit_message>
Part 1 and 2 are completed, report is written
</commit_message>
<xml_diff>
--- a/Final Project/report.docx
+++ b/Final Project/report.docx
@@ -5,213 +5,735 @@
     <w:p>
       <w:pPr>
         <w:rPr>
-          <w:lang w:val="tr-TR"/>
-        </w:rPr>
-      </w:pPr>
-    </w:p>
-    <w:p>
-      <w:pPr>
-        <w:rPr>
-          <w:lang w:val="tr-TR"/>
-        </w:rPr>
-      </w:pPr>
-    </w:p>
-    <w:p>
-      <w:pPr>
-        <w:rPr>
-          <w:lang w:val="tr-TR"/>
-        </w:rPr>
-      </w:pPr>
-    </w:p>
-    <w:p>
-      <w:pPr>
-        <w:rPr>
-          <w:lang w:val="tr-TR"/>
-        </w:rPr>
-      </w:pPr>
-    </w:p>
-    <w:p>
-      <w:pPr>
-        <w:rPr>
-          <w:lang w:val="tr-TR"/>
-        </w:rPr>
-      </w:pPr>
-    </w:p>
-    <w:p>
-      <w:pPr>
-        <w:rPr>
-          <w:lang w:val="tr-TR"/>
-        </w:rPr>
-      </w:pPr>
-    </w:p>
-    <w:p>
-      <w:pPr>
-        <w:rPr>
-          <w:lang w:val="tr-TR"/>
-        </w:rPr>
-      </w:pPr>
-    </w:p>
-    <w:p>
-      <w:pPr>
-        <w:rPr>
-          <w:lang w:val="tr-TR"/>
-        </w:rPr>
-      </w:pPr>
-    </w:p>
-    <w:p>
-      <w:pPr>
-        <w:rPr>
-          <w:lang w:val="tr-TR"/>
-        </w:rPr>
-      </w:pPr>
-    </w:p>
-    <w:p>
-      <w:pPr>
-        <w:rPr>
-          <w:lang w:val="tr-TR"/>
-        </w:rPr>
-      </w:pPr>
-    </w:p>
-    <w:p>
-      <w:pPr>
-        <w:rPr>
-          <w:lang w:val="tr-TR"/>
-        </w:rPr>
-      </w:pPr>
-    </w:p>
-    <w:p>
-      <w:pPr>
-        <w:rPr>
-          <w:lang w:val="tr-TR"/>
-        </w:rPr>
-      </w:pPr>
-    </w:p>
-    <w:p>
-      <w:pPr>
-        <w:rPr>
-          <w:lang w:val="tr-TR"/>
-        </w:rPr>
-      </w:pPr>
-    </w:p>
-    <w:p>
-      <w:pPr>
-        <w:rPr>
-          <w:lang w:val="tr-TR"/>
-        </w:rPr>
-      </w:pPr>
-    </w:p>
-    <w:p>
-      <w:pPr>
-        <w:rPr>
-          <w:lang w:val="tr-TR"/>
-        </w:rPr>
-      </w:pPr>
-    </w:p>
-    <w:p>
-      <w:pPr>
-        <w:rPr>
-          <w:lang w:val="tr-TR"/>
-        </w:rPr>
-      </w:pPr>
-    </w:p>
-    <w:p>
-      <w:pPr>
-        <w:rPr>
-          <w:lang w:val="tr-TR"/>
-        </w:rPr>
-      </w:pPr>
-    </w:p>
-    <w:p>
-      <w:pPr>
-        <w:rPr>
-          <w:lang w:val="tr-TR"/>
-        </w:rPr>
-      </w:pPr>
-    </w:p>
-    <w:p>
-      <w:pPr>
-        <w:rPr>
-          <w:lang w:val="tr-TR"/>
-        </w:rPr>
-      </w:pPr>
-    </w:p>
-    <w:p>
-      <w:pPr>
-        <w:rPr>
-          <w:lang w:val="tr-TR"/>
-        </w:rPr>
-      </w:pPr>
-    </w:p>
-    <w:p>
-      <w:pPr>
-        <w:rPr>
-          <w:lang w:val="tr-TR"/>
-        </w:rPr>
-      </w:pPr>
-    </w:p>
-    <w:p>
-      <w:pPr>
-        <w:rPr>
-          <w:lang w:val="tr-TR"/>
-        </w:rPr>
-      </w:pPr>
-    </w:p>
-    <w:p>
-      <w:pPr>
-        <w:rPr>
-          <w:lang w:val="tr-TR"/>
-        </w:rPr>
-      </w:pPr>
-    </w:p>
-    <w:p>
-      <w:pPr>
-        <w:rPr>
-          <w:lang w:val="tr-TR"/>
-        </w:rPr>
-      </w:pPr>
-    </w:p>
-    <w:p>
-      <w:pPr>
-        <w:rPr>
-          <w:lang w:val="tr-TR"/>
-        </w:rPr>
-      </w:pPr>
-    </w:p>
-    <w:p>
-      <w:pPr>
-        <w:rPr>
-          <w:lang w:val="tr-TR"/>
-        </w:rPr>
-      </w:pPr>
-    </w:p>
-    <w:p>
-      <w:pPr>
-        <w:rPr>
-          <w:lang w:val="tr-TR"/>
-        </w:rPr>
-      </w:pPr>
-      <w:r>
-        <w:rPr>
+          <w:rFonts w:ascii="Times New Roman" w:hAnsi="Times New Roman" w:cs="Times New Roman"/>
+          <w:b/>
+          <w:bCs/>
+        </w:rPr>
+      </w:pPr>
+    </w:p>
+    <w:p>
+      <w:pPr>
+        <w:rPr>
+          <w:rFonts w:ascii="Times New Roman" w:hAnsi="Times New Roman" w:cs="Times New Roman"/>
+          <w:b/>
+          <w:bCs/>
+        </w:rPr>
+      </w:pPr>
+    </w:p>
+    <w:p>
+      <w:pPr>
+        <w:rPr>
+          <w:rFonts w:ascii="Times New Roman" w:hAnsi="Times New Roman" w:cs="Times New Roman"/>
+          <w:b/>
+          <w:bCs/>
+        </w:rPr>
+      </w:pPr>
+    </w:p>
+    <w:p>
+      <w:pPr>
+        <w:rPr>
+          <w:rFonts w:ascii="Times New Roman" w:hAnsi="Times New Roman" w:cs="Times New Roman"/>
+          <w:b/>
+          <w:bCs/>
+        </w:rPr>
+      </w:pPr>
+    </w:p>
+    <w:p>
+      <w:pPr>
+        <w:rPr>
+          <w:rFonts w:ascii="Times New Roman" w:hAnsi="Times New Roman" w:cs="Times New Roman"/>
+          <w:b/>
+          <w:bCs/>
+        </w:rPr>
+      </w:pPr>
+    </w:p>
+    <w:p>
+      <w:pPr>
+        <w:rPr>
+          <w:rFonts w:ascii="Times New Roman" w:hAnsi="Times New Roman" w:cs="Times New Roman"/>
+          <w:b/>
+          <w:bCs/>
+        </w:rPr>
+      </w:pPr>
+      <w:r>
+        <w:rPr>
+          <w:rFonts w:ascii="Times New Roman" w:hAnsi="Times New Roman" w:cs="Times New Roman"/>
+          <w:b/>
+          <w:bCs/>
+          <w:noProof/>
+        </w:rPr>
+        <w:drawing>
+          <wp:anchor distT="0" distB="0" distL="114300" distR="114300" simplePos="0" relativeHeight="251659264" behindDoc="0" locked="0" layoutInCell="1" allowOverlap="1" wp14:anchorId="1A26BABF" wp14:editId="5AD703CE">
+            <wp:simplePos x="0" y="0"/>
+            <wp:positionH relativeFrom="column">
+              <wp:posOffset>1087120</wp:posOffset>
+            </wp:positionH>
+            <wp:positionV relativeFrom="paragraph">
+              <wp:posOffset>22225</wp:posOffset>
+            </wp:positionV>
+            <wp:extent cx="3827145" cy="2155190"/>
+            <wp:effectExtent l="0" t="0" r="0" b="0"/>
+            <wp:wrapNone/>
+            <wp:docPr id="256944559" name="Picture 1" descr="A logo of a university&#10;&#10;Description automatically generated"/>
+            <wp:cNvGraphicFramePr>
+              <a:graphicFrameLocks xmlns:a="http://schemas.openxmlformats.org/drawingml/2006/main" noChangeAspect="1"/>
+            </wp:cNvGraphicFramePr>
+            <a:graphic xmlns:a="http://schemas.openxmlformats.org/drawingml/2006/main">
+              <a:graphicData uri="http://schemas.openxmlformats.org/drawingml/2006/picture">
+                <pic:pic xmlns:pic="http://schemas.openxmlformats.org/drawingml/2006/picture">
+                  <pic:nvPicPr>
+                    <pic:cNvPr id="256944559" name="Picture 1" descr="A logo of a university&#10;&#10;Description automatically generated"/>
+                    <pic:cNvPicPr>
+                      <a:picLocks noChangeAspect="1" noChangeArrowheads="1"/>
+                    </pic:cNvPicPr>
+                  </pic:nvPicPr>
+                  <pic:blipFill>
+                    <a:blip r:embed="rId7" cstate="print">
+                      <a:extLst>
+                        <a:ext uri="{28A0092B-C50C-407E-A947-70E740481C1C}">
+                          <a14:useLocalDpi xmlns:a14="http://schemas.microsoft.com/office/drawing/2010/main" val="0"/>
+                        </a:ext>
+                      </a:extLst>
+                    </a:blip>
+                    <a:srcRect/>
+                    <a:stretch>
+                      <a:fillRect/>
+                    </a:stretch>
+                  </pic:blipFill>
+                  <pic:spPr bwMode="auto">
+                    <a:xfrm>
+                      <a:off x="0" y="0"/>
+                      <a:ext cx="3827145" cy="2155190"/>
+                    </a:xfrm>
+                    <a:prstGeom prst="rect">
+                      <a:avLst/>
+                    </a:prstGeom>
+                    <a:noFill/>
+                    <a:ln>
+                      <a:noFill/>
+                    </a:ln>
+                  </pic:spPr>
+                </pic:pic>
+              </a:graphicData>
+            </a:graphic>
+            <wp14:sizeRelH relativeFrom="margin">
+              <wp14:pctWidth>0</wp14:pctWidth>
+            </wp14:sizeRelH>
+            <wp14:sizeRelV relativeFrom="margin">
+              <wp14:pctHeight>0</wp14:pctHeight>
+            </wp14:sizeRelV>
+          </wp:anchor>
+        </w:drawing>
+      </w:r>
+    </w:p>
+    <w:p>
+      <w:pPr>
+        <w:rPr>
+          <w:rFonts w:ascii="Times New Roman" w:hAnsi="Times New Roman" w:cs="Times New Roman"/>
+          <w:b/>
+          <w:bCs/>
+        </w:rPr>
+      </w:pPr>
+    </w:p>
+    <w:p>
+      <w:pPr>
+        <w:rPr>
+          <w:rFonts w:ascii="Times New Roman" w:hAnsi="Times New Roman" w:cs="Times New Roman"/>
+          <w:b/>
+          <w:bCs/>
+        </w:rPr>
+      </w:pPr>
+    </w:p>
+    <w:p>
+      <w:pPr>
+        <w:rPr>
+          <w:rFonts w:ascii="Times New Roman" w:hAnsi="Times New Roman" w:cs="Times New Roman"/>
+          <w:b/>
+          <w:bCs/>
+        </w:rPr>
+      </w:pPr>
+    </w:p>
+    <w:p>
+      <w:pPr>
+        <w:rPr>
+          <w:rFonts w:ascii="Times New Roman" w:hAnsi="Times New Roman" w:cs="Times New Roman"/>
+          <w:b/>
+          <w:bCs/>
+        </w:rPr>
+      </w:pPr>
+    </w:p>
+    <w:p>
+      <w:pPr>
+        <w:rPr>
+          <w:rFonts w:ascii="Times New Roman" w:hAnsi="Times New Roman" w:cs="Times New Roman"/>
+          <w:b/>
+          <w:bCs/>
+        </w:rPr>
+      </w:pPr>
+    </w:p>
+    <w:p>
+      <w:pPr>
+        <w:jc w:val="center"/>
+        <w:rPr>
+          <w:rFonts w:ascii="Times New Roman" w:hAnsi="Times New Roman" w:cs="Times New Roman"/>
+          <w:b/>
+          <w:bCs/>
+        </w:rPr>
+      </w:pPr>
+    </w:p>
+    <w:p>
+      <w:pPr>
+        <w:jc w:val="center"/>
+        <w:rPr>
+          <w:rFonts w:ascii="Times New Roman" w:hAnsi="Times New Roman" w:cs="Times New Roman"/>
+          <w:b/>
+          <w:bCs/>
+        </w:rPr>
+      </w:pPr>
+    </w:p>
+    <w:p>
+      <w:pPr>
+        <w:jc w:val="center"/>
+        <w:rPr>
+          <w:rFonts w:ascii="Times New Roman" w:hAnsi="Times New Roman" w:cs="Times New Roman"/>
+          <w:b/>
+          <w:bCs/>
+        </w:rPr>
+      </w:pPr>
+    </w:p>
+    <w:p>
+      <w:pPr>
+        <w:jc w:val="center"/>
+        <w:rPr>
+          <w:rFonts w:ascii="Times New Roman" w:hAnsi="Times New Roman" w:cs="Times New Roman"/>
+          <w:b/>
+          <w:bCs/>
+        </w:rPr>
+      </w:pPr>
+      <w:r>
+        <w:rPr>
+          <w:rFonts w:ascii="Times New Roman" w:hAnsi="Times New Roman" w:cs="Times New Roman"/>
+          <w:b/>
+          <w:bCs/>
+        </w:rPr>
+        <w:t>Master of Engineering, Bioengineering</w:t>
+      </w:r>
+    </w:p>
+    <w:p>
+      <w:pPr>
+        <w:jc w:val="center"/>
+        <w:rPr>
+          <w:rFonts w:ascii="Times New Roman" w:hAnsi="Times New Roman" w:cs="Times New Roman"/>
+          <w:b/>
+          <w:bCs/>
+        </w:rPr>
+      </w:pPr>
+      <w:r>
+        <w:rPr>
+          <w:rFonts w:ascii="Times New Roman" w:hAnsi="Times New Roman" w:cs="Times New Roman"/>
+          <w:b/>
+          <w:bCs/>
+        </w:rPr>
+        <w:t xml:space="preserve">Introduction to </w:t>
+      </w:r>
+      <w:r>
+        <w:rPr>
+          <w:rFonts w:ascii="Times New Roman" w:hAnsi="Times New Roman" w:cs="Times New Roman"/>
+          <w:b/>
+          <w:bCs/>
+        </w:rPr>
+        <w:t>Machine Learning in Computational Biology</w:t>
+      </w:r>
+    </w:p>
+    <w:p>
+      <w:pPr>
+        <w:jc w:val="center"/>
+        <w:rPr>
+          <w:rFonts w:ascii="Times New Roman" w:hAnsi="Times New Roman" w:cs="Times New Roman"/>
+          <w:b/>
+          <w:bCs/>
+        </w:rPr>
+      </w:pPr>
+      <w:r>
+        <w:rPr>
+          <w:rFonts w:ascii="Times New Roman" w:hAnsi="Times New Roman" w:cs="Times New Roman"/>
+          <w:b/>
+          <w:bCs/>
+        </w:rPr>
+        <w:t>Final Project Report</w:t>
+      </w:r>
+    </w:p>
+    <w:p>
+      <w:pPr>
+        <w:jc w:val="center"/>
+        <w:rPr>
+          <w:rFonts w:ascii="Times New Roman" w:hAnsi="Times New Roman" w:cs="Times New Roman"/>
+        </w:rPr>
+      </w:pPr>
+      <w:r>
+        <w:rPr>
+          <w:rFonts w:ascii="Times New Roman" w:hAnsi="Times New Roman" w:cs="Times New Roman"/>
+          <w:b/>
+          <w:bCs/>
+        </w:rPr>
+        <w:t xml:space="preserve">Term: </w:t>
+      </w:r>
+      <w:r>
+        <w:rPr>
+          <w:rFonts w:ascii="Times New Roman" w:hAnsi="Times New Roman" w:cs="Times New Roman"/>
+        </w:rPr>
+        <w:t>Spring 2025</w:t>
+      </w:r>
+    </w:p>
+    <w:p>
+      <w:pPr>
+        <w:jc w:val="center"/>
+        <w:rPr>
+          <w:rFonts w:ascii="Times New Roman" w:hAnsi="Times New Roman" w:cs="Times New Roman"/>
+          <w:i/>
+          <w:iCs/>
+        </w:rPr>
+      </w:pPr>
+      <w:proofErr w:type="spellStart"/>
+      <w:r>
+        <w:rPr>
+          <w:rFonts w:ascii="Times New Roman" w:hAnsi="Times New Roman" w:cs="Times New Roman"/>
+          <w:i/>
+          <w:iCs/>
+        </w:rPr>
+        <w:t>Cagin</w:t>
+      </w:r>
+      <w:proofErr w:type="spellEnd"/>
+      <w:r>
+        <w:rPr>
+          <w:rFonts w:ascii="Times New Roman" w:hAnsi="Times New Roman" w:cs="Times New Roman"/>
+          <w:i/>
+          <w:iCs/>
+        </w:rPr>
+        <w:t xml:space="preserve"> Tunc</w:t>
+      </w:r>
+    </w:p>
+    <w:p>
+      <w:pPr>
+        <w:jc w:val="center"/>
+        <w:rPr>
+          <w:rFonts w:ascii="Times New Roman" w:hAnsi="Times New Roman" w:cs="Times New Roman"/>
+          <w:b/>
+          <w:bCs/>
+        </w:rPr>
+      </w:pPr>
+    </w:p>
+    <w:p>
+      <w:pPr>
+        <w:rPr>
+          <w:rFonts w:ascii="Times New Roman" w:hAnsi="Times New Roman" w:cs="Times New Roman"/>
+          <w:b/>
+          <w:bCs/>
+        </w:rPr>
+      </w:pPr>
+    </w:p>
+    <w:p>
+      <w:pPr>
+        <w:rPr>
+          <w:rFonts w:ascii="Times New Roman" w:hAnsi="Times New Roman" w:cs="Times New Roman"/>
+          <w:b/>
+          <w:bCs/>
+        </w:rPr>
+      </w:pPr>
+    </w:p>
+    <w:p>
+      <w:pPr>
+        <w:rPr>
+          <w:lang w:val="tr-TR"/>
+        </w:rPr>
+      </w:pPr>
+    </w:p>
+    <w:p>
+      <w:pPr>
+        <w:rPr>
+          <w:lang w:val="tr-TR"/>
+        </w:rPr>
+      </w:pPr>
+    </w:p>
+    <w:p>
+      <w:pPr>
+        <w:rPr>
+          <w:lang w:val="tr-TR"/>
+        </w:rPr>
+      </w:pPr>
+    </w:p>
+    <w:p>
+      <w:pPr>
+        <w:rPr>
+          <w:lang w:val="tr-TR"/>
+        </w:rPr>
+      </w:pPr>
+    </w:p>
+    <w:p>
+      <w:pPr>
+        <w:rPr>
+          <w:lang w:val="tr-TR"/>
+        </w:rPr>
+      </w:pPr>
+    </w:p>
+    <w:p>
+      <w:pPr>
+        <w:rPr>
+          <w:b/>
+          <w:bCs/>
+          <w:lang w:val="tr-TR"/>
+        </w:rPr>
+      </w:pPr>
+      <w:r>
+        <w:rPr>
+          <w:b/>
+          <w:bCs/>
           <w:lang w:val="tr-TR"/>
         </w:rPr>
         <w:lastRenderedPageBreak/>
-        <w:t>Part 1</w:t>
-      </w:r>
-    </w:p>
-    <w:p>
-      <w:pPr>
-        <w:rPr>
-          <w:lang w:val="tr-TR"/>
-        </w:rPr>
-      </w:pPr>
-      <w:r>
-        <w:rPr>
+        <w:t>P</w:t>
+      </w:r>
+      <w:r>
+        <w:rPr>
+          <w:b/>
+          <w:bCs/>
+          <w:lang w:val="tr-TR"/>
+        </w:rPr>
+        <w:t>ART 1</w:t>
+      </w:r>
+    </w:p>
+    <w:p>
+      <w:pPr>
+        <w:jc w:val="center"/>
+        <w:rPr>
+          <w:noProof/>
+          <w:lang w:val="tr-TR"/>
+        </w:rPr>
+      </w:pPr>
+      <w:r>
+        <w:rPr>
+          <w:noProof/>
           <w:lang w:val="tr-TR"/>
         </w:rPr>
         <w:drawing>
-          <wp:inline distT="0" distB="0" distL="0" distR="0" wp14:anchorId="1509B45E" wp14:editId="69F8909F">
-            <wp:extent cx="4026107" cy="2673487"/>
-            <wp:effectExtent l="0" t="0" r="0" b="0"/>
+          <wp:inline distT="0" distB="0" distL="0" distR="0" wp14:anchorId="6AEAF9A5" wp14:editId="5378161E">
+            <wp:extent cx="4785543" cy="2966335"/>
+            <wp:effectExtent l="0" t="0" r="0" b="5715"/>
+            <wp:docPr id="1661227874" name="Picture 1" descr="A group of rectangular objects with black text&#10;&#10;AI-generated content may be incorrect."/>
+            <wp:cNvGraphicFramePr>
+              <a:graphicFrameLocks xmlns:a="http://schemas.openxmlformats.org/drawingml/2006/main" noChangeAspect="1"/>
+            </wp:cNvGraphicFramePr>
+            <a:graphic xmlns:a="http://schemas.openxmlformats.org/drawingml/2006/main">
+              <a:graphicData uri="http://schemas.openxmlformats.org/drawingml/2006/picture">
+                <pic:pic xmlns:pic="http://schemas.openxmlformats.org/drawingml/2006/picture">
+                  <pic:nvPicPr>
+                    <pic:cNvPr id="1661227874" name="Picture 1" descr="A group of rectangular objects with black text&#10;&#10;AI-generated content may be incorrect."/>
+                    <pic:cNvPicPr>
+                      <a:picLocks noChangeAspect="1" noChangeArrowheads="1"/>
+                    </pic:cNvPicPr>
+                  </pic:nvPicPr>
+                  <pic:blipFill>
+                    <a:blip r:embed="rId8" cstate="print">
+                      <a:extLst>
+                        <a:ext uri="{28A0092B-C50C-407E-A947-70E740481C1C}">
+                          <a14:useLocalDpi xmlns:a14="http://schemas.microsoft.com/office/drawing/2010/main" val="0"/>
+                        </a:ext>
+                      </a:extLst>
+                    </a:blip>
+                    <a:srcRect/>
+                    <a:stretch>
+                      <a:fillRect/>
+                    </a:stretch>
+                  </pic:blipFill>
+                  <pic:spPr bwMode="auto">
+                    <a:xfrm>
+                      <a:off x="0" y="0"/>
+                      <a:ext cx="4796434" cy="2973086"/>
+                    </a:xfrm>
+                    <a:prstGeom prst="rect">
+                      <a:avLst/>
+                    </a:prstGeom>
+                    <a:noFill/>
+                    <a:ln>
+                      <a:noFill/>
+                    </a:ln>
+                  </pic:spPr>
+                </pic:pic>
+              </a:graphicData>
+            </a:graphic>
+          </wp:inline>
+        </w:drawing>
+      </w:r>
+    </w:p>
+    <w:p>
+      <w:pPr>
+        <w:jc w:val="center"/>
+        <w:rPr>
+          <w:lang w:val="tr-TR"/>
+        </w:rPr>
+      </w:pPr>
+      <w:r>
+        <w:rPr>
+          <w:b/>
+          <w:bCs/>
+          <w:lang w:val="tr-TR"/>
+        </w:rPr>
+        <w:t xml:space="preserve">Figure </w:t>
+      </w:r>
+      <w:r>
+        <w:rPr>
+          <w:b/>
+          <w:bCs/>
+          <w:lang w:val="tr-TR"/>
+        </w:rPr>
+        <w:t>1</w:t>
+      </w:r>
+      <w:r>
+        <w:rPr>
+          <w:lang w:val="tr-TR"/>
+        </w:rPr>
+        <w:t>: The architecture of the a</w:t>
+      </w:r>
+      <w:r>
+        <w:rPr>
+          <w:lang w:val="tr-TR"/>
+        </w:rPr>
+        <w:t xml:space="preserve">utoencoder </w:t>
+      </w:r>
+      <w:r>
+        <w:rPr>
+          <w:lang w:val="tr-TR"/>
+        </w:rPr>
+        <w:t>model used during the project</w:t>
+      </w:r>
+    </w:p>
+    <w:p>
+      <w:pPr>
+        <w:jc w:val="both"/>
+        <w:rPr>
+          <w:lang w:val="tr-TR"/>
+        </w:rPr>
+      </w:pPr>
+    </w:p>
+    <w:p>
+      <w:pPr>
+        <w:jc w:val="both"/>
+        <w:rPr>
+          <w:lang w:val="tr-TR"/>
+        </w:rPr>
+      </w:pPr>
+      <w:r>
+        <w:rPr>
+          <w:lang w:val="tr-TR"/>
+        </w:rPr>
+        <w:t xml:space="preserve">Figure 1 shows the architecture of the autoencoder architecture. As we can see, both the input and the output size are the same that’s why output name is also input to show that their size is equal. </w:t>
+      </w:r>
+      <w:r>
+        <w:rPr>
+          <w:lang w:val="tr-TR"/>
+        </w:rPr>
+        <w:t xml:space="preserve">Also, since the output is actually the reconstructed form of the compressed input, we can say that we are trying to </w:t>
+      </w:r>
+      <w:r>
+        <w:rPr>
+          <w:lang w:val="tr-TR"/>
+        </w:rPr>
+        <w:t>make</w:t>
+      </w:r>
+      <w:r>
+        <w:rPr>
+          <w:lang w:val="tr-TR"/>
+        </w:rPr>
+        <w:t xml:space="preserve"> the output</w:t>
+      </w:r>
+      <w:r>
+        <w:rPr>
+          <w:lang w:val="tr-TR"/>
+        </w:rPr>
+        <w:t xml:space="preserve"> as close as possible to the input.</w:t>
+      </w:r>
+      <w:r>
+        <w:rPr>
+          <w:lang w:val="tr-TR"/>
+        </w:rPr>
+        <w:t xml:space="preserve"> </w:t>
+      </w:r>
+      <w:r>
+        <w:rPr>
+          <w:lang w:val="tr-TR"/>
+        </w:rPr>
+        <w:t>Both input and latent representation size</w:t>
+      </w:r>
+      <w:r>
+        <w:rPr>
+          <w:lang w:val="tr-TR"/>
+        </w:rPr>
+        <w:t>s</w:t>
+      </w:r>
+      <w:r>
+        <w:rPr>
+          <w:lang w:val="tr-TR"/>
+        </w:rPr>
+        <w:t xml:space="preserve"> are parameters that are going to be </w:t>
+      </w:r>
+      <w:r>
+        <w:rPr>
+          <w:lang w:val="tr-TR"/>
+        </w:rPr>
+        <w:t>adjusted to get the best model.</w:t>
+      </w:r>
+      <w:r>
+        <w:rPr>
+          <w:lang w:val="tr-TR"/>
+        </w:rPr>
+        <w:t xml:space="preserve"> </w:t>
+      </w:r>
+    </w:p>
+    <w:p>
+      <w:pPr>
+        <w:jc w:val="both"/>
+        <w:rPr>
+          <w:lang w:val="tr-TR"/>
+        </w:rPr>
+      </w:pPr>
+    </w:p>
+    <w:p>
+      <w:pPr>
+        <w:jc w:val="both"/>
+        <w:rPr>
+          <w:lang w:val="tr-TR"/>
+        </w:rPr>
+      </w:pPr>
+      <w:r>
+        <w:rPr>
+          <w:lang w:val="tr-TR"/>
+        </w:rPr>
+        <w:t xml:space="preserve">The loss function that we are using is </w:t>
+      </w:r>
+      <w:r>
+        <w:rPr>
+          <w:b/>
+          <w:bCs/>
+          <w:lang w:val="tr-TR"/>
+        </w:rPr>
+        <w:t>MSE</w:t>
+      </w:r>
+      <w:r>
+        <w:rPr>
+          <w:lang w:val="tr-TR"/>
+        </w:rPr>
+        <w:t xml:space="preserve"> (Mean Squared Error)</w:t>
+      </w:r>
+      <w:r>
+        <w:rPr>
+          <w:lang w:val="tr-TR"/>
+        </w:rPr>
+        <w:t xml:space="preserve"> which is the average of (y</w:t>
+      </w:r>
+      <w:r>
+        <w:rPr>
+          <w:vertAlign w:val="superscript"/>
+          <w:lang w:val="tr-TR"/>
+        </w:rPr>
+        <w:t>i</w:t>
+      </w:r>
+      <w:r>
+        <w:rPr>
+          <w:lang w:val="tr-TR"/>
+        </w:rPr>
+        <w:t xml:space="preserve"> - y</w:t>
+      </w:r>
+      <w:r>
+        <w:rPr>
+          <w:vertAlign w:val="superscript"/>
+          <w:lang w:val="tr-TR"/>
+        </w:rPr>
+        <w:t>i</w:t>
+      </w:r>
+      <w:r>
+        <w:rPr>
+          <w:vertAlign w:val="subscript"/>
+          <w:lang w:val="tr-TR"/>
+        </w:rPr>
+        <w:t>real</w:t>
+      </w:r>
+      <w:r>
+        <w:rPr>
+          <w:lang w:val="tr-TR"/>
+        </w:rPr>
+        <w:t xml:space="preserve">) </w:t>
+      </w:r>
+      <w:r>
+        <w:rPr>
+          <w:vertAlign w:val="superscript"/>
+          <w:lang w:val="tr-TR"/>
+        </w:rPr>
+        <w:t>2</w:t>
+      </w:r>
+      <w:r>
+        <w:rPr>
+          <w:lang w:val="tr-TR"/>
+        </w:rPr>
+        <w:t>.</w:t>
+      </w:r>
+      <w:r>
+        <w:rPr>
+          <w:vertAlign w:val="superscript"/>
+          <w:lang w:val="tr-TR"/>
+        </w:rPr>
+        <w:t xml:space="preserve"> </w:t>
+      </w:r>
+      <w:r>
+        <w:rPr>
+          <w:lang w:val="tr-TR"/>
+        </w:rPr>
+        <w:t xml:space="preserve">It measures </w:t>
+      </w:r>
+      <w:r>
+        <w:t xml:space="preserve">the </w:t>
+      </w:r>
+      <w:r>
+        <w:t>reconstruction error between input and output</w:t>
+      </w:r>
+      <w:r>
+        <w:t>.</w:t>
+      </w:r>
+      <w:r>
+        <w:t xml:space="preserve"> So, it </w:t>
+      </w:r>
+      <w:proofErr w:type="gramStart"/>
+      <w:r>
+        <w:t>looks</w:t>
+      </w:r>
+      <w:proofErr w:type="gramEnd"/>
+      <w:r>
+        <w:t xml:space="preserve"> how similar our output is to the original input.</w:t>
+      </w:r>
+    </w:p>
+    <w:p>
+      <w:pPr>
+        <w:rPr>
+          <w:lang w:val="tr-TR"/>
+        </w:rPr>
+      </w:pPr>
+    </w:p>
+    <w:p>
+      <w:pPr>
+        <w:jc w:val="center"/>
+        <w:rPr>
+          <w:lang w:val="tr-TR"/>
+        </w:rPr>
+      </w:pPr>
+      <w:r>
+        <w:rPr>
+          <w:noProof/>
+          <w:lang w:val="tr-TR"/>
+        </w:rPr>
+        <w:lastRenderedPageBreak/>
+        <w:drawing>
+          <wp:inline distT="0" distB="0" distL="0" distR="0" wp14:anchorId="1509B45E" wp14:editId="3773107C">
+            <wp:extent cx="3806354" cy="2527562"/>
+            <wp:effectExtent l="0" t="0" r="3810" b="6350"/>
             <wp:docPr id="1677491589" name="Picture 1" descr="A graph of loss and loss&#10;&#10;AI-generated content may be incorrect."/>
             <wp:cNvGraphicFramePr>
               <a:graphicFrameLocks xmlns:a="http://schemas.openxmlformats.org/drawingml/2006/main" noChangeAspect="1"/>
@@ -224,7 +746,7 @@
                     <pic:cNvPicPr/>
                   </pic:nvPicPr>
                   <pic:blipFill>
-                    <a:blip r:embed="rId5"/>
+                    <a:blip r:embed="rId9"/>
                     <a:stretch>
                       <a:fillRect/>
                     </a:stretch>
@@ -232,7 +754,7 @@
                   <pic:spPr>
                     <a:xfrm>
                       <a:off x="0" y="0"/>
-                      <a:ext cx="4026107" cy="2673487"/>
+                      <a:ext cx="3823644" cy="2539043"/>
                     </a:xfrm>
                     <a:prstGeom prst="rect">
                       <a:avLst/>
@@ -251,36 +773,912 @@
           <w:lang w:val="tr-TR"/>
         </w:rPr>
       </w:pPr>
-    </w:p>
-    <w:p>
-      <w:pPr>
-        <w:rPr>
-          <w:lang w:val="tr-TR"/>
-        </w:rPr>
-      </w:pPr>
-    </w:p>
-    <w:p>
-      <w:pPr>
-        <w:rPr>
-          <w:lang w:val="tr-TR"/>
-        </w:rPr>
-      </w:pPr>
-    </w:p>
-    <w:p>
-      <w:pPr>
-        <w:rPr>
-          <w:lang w:val="tr-TR"/>
-        </w:rPr>
-      </w:pPr>
-      <w:r>
-        <w:rPr>
-          <w:lang w:val="tr-TR"/>
-        </w:rPr>
-        <w:t>Part 2</w:t>
-      </w:r>
-    </w:p>
-    <w:p>
-      <w:pPr>
+      <w:r>
+        <w:rPr>
+          <w:b/>
+          <w:bCs/>
+          <w:lang w:val="tr-TR"/>
+        </w:rPr>
+        <w:t xml:space="preserve">Figure </w:t>
+      </w:r>
+      <w:r>
+        <w:rPr>
+          <w:b/>
+          <w:bCs/>
+          <w:lang w:val="tr-TR"/>
+        </w:rPr>
+        <w:t>2</w:t>
+      </w:r>
+      <w:r>
+        <w:rPr>
+          <w:lang w:val="tr-TR"/>
+        </w:rPr>
+        <w:t xml:space="preserve">: Test training before the real training process to find the best parameters; </w:t>
+      </w:r>
+      <w:r>
+        <w:rPr>
+          <w:lang w:val="tr-TR"/>
+        </w:rPr>
+        <w:t xml:space="preserve">by using </w:t>
+      </w:r>
+      <w:r>
+        <w:rPr>
+          <w:lang w:val="tr-TR"/>
+        </w:rPr>
+        <w:t xml:space="preserve">training size of 80% and testing size of 20% of the total data. </w:t>
+      </w:r>
+    </w:p>
+    <w:p>
+      <w:pPr>
+        <w:jc w:val="both"/>
+        <w:rPr>
+          <w:lang w:val="tr-TR"/>
+        </w:rPr>
+      </w:pPr>
+      <w:r>
+        <w:rPr>
+          <w:lang w:val="tr-TR"/>
+        </w:rPr>
+        <w:t>As we can see from figure 1, the best</w:t>
+      </w:r>
+      <w:r>
+        <w:rPr>
+          <w:lang w:val="tr-TR"/>
+        </w:rPr>
+        <w:t xml:space="preserve"> configuration is formed when the</w:t>
+      </w:r>
+      <w:r>
+        <w:rPr>
+          <w:lang w:val="tr-TR"/>
+        </w:rPr>
+        <w:t xml:space="preserve"> batch size is 125, learning rate is 0.001, latent space size is 45</w:t>
+      </w:r>
+      <w:r>
+        <w:rPr>
+          <w:lang w:val="tr-TR"/>
+        </w:rPr>
+        <w:t>, and epoch number is 30</w:t>
+      </w:r>
+      <w:r>
+        <w:rPr>
+          <w:lang w:val="tr-TR"/>
+        </w:rPr>
+        <w:t>.</w:t>
+      </w:r>
+      <w:r>
+        <w:rPr>
+          <w:lang w:val="tr-TR"/>
+        </w:rPr>
+        <w:t xml:space="preserve"> </w:t>
+      </w:r>
+    </w:p>
+    <w:p>
+      <w:pPr>
+        <w:jc w:val="center"/>
+        <w:rPr>
+          <w:lang w:val="tr-TR"/>
+        </w:rPr>
+      </w:pPr>
+      <w:r>
+        <w:rPr>
+          <w:lang w:val="tr-TR"/>
+        </w:rPr>
+        <w:drawing>
+          <wp:inline distT="0" distB="0" distL="0" distR="0" wp14:anchorId="2F6E365A" wp14:editId="37CAA2B9">
+            <wp:extent cx="2368672" cy="495325"/>
+            <wp:effectExtent l="0" t="0" r="0" b="0"/>
+            <wp:docPr id="1271157848" name="Picture 1" descr="A close up of a number&#10;&#10;AI-generated content may be incorrect."/>
+            <wp:cNvGraphicFramePr>
+              <a:graphicFrameLocks xmlns:a="http://schemas.openxmlformats.org/drawingml/2006/main" noChangeAspect="1"/>
+            </wp:cNvGraphicFramePr>
+            <a:graphic xmlns:a="http://schemas.openxmlformats.org/drawingml/2006/main">
+              <a:graphicData uri="http://schemas.openxmlformats.org/drawingml/2006/picture">
+                <pic:pic xmlns:pic="http://schemas.openxmlformats.org/drawingml/2006/picture">
+                  <pic:nvPicPr>
+                    <pic:cNvPr id="1271157848" name="Picture 1" descr="A close up of a number&#10;&#10;AI-generated content may be incorrect."/>
+                    <pic:cNvPicPr/>
+                  </pic:nvPicPr>
+                  <pic:blipFill>
+                    <a:blip r:embed="rId10"/>
+                    <a:stretch>
+                      <a:fillRect/>
+                    </a:stretch>
+                  </pic:blipFill>
+                  <pic:spPr>
+                    <a:xfrm>
+                      <a:off x="0" y="0"/>
+                      <a:ext cx="2368672" cy="495325"/>
+                    </a:xfrm>
+                    <a:prstGeom prst="rect">
+                      <a:avLst/>
+                    </a:prstGeom>
+                  </pic:spPr>
+                </pic:pic>
+              </a:graphicData>
+            </a:graphic>
+          </wp:inline>
+        </w:drawing>
+      </w:r>
+    </w:p>
+    <w:p>
+      <w:pPr>
+        <w:jc w:val="both"/>
+        <w:rPr>
+          <w:lang w:val="tr-TR"/>
+        </w:rPr>
+      </w:pPr>
+      <w:r>
+        <w:rPr>
+          <w:lang w:val="tr-TR"/>
+        </w:rPr>
+        <w:t>Then, we can train our model by using these configuration</w:t>
+      </w:r>
+      <w:r>
+        <w:rPr>
+          <w:lang w:val="tr-TR"/>
+        </w:rPr>
+        <w:t>s</w:t>
+      </w:r>
+      <w:r>
+        <w:rPr>
+          <w:lang w:val="tr-TR"/>
+        </w:rPr>
+        <w:t>.</w:t>
+      </w:r>
+      <w:r>
+        <w:rPr>
+          <w:lang w:val="tr-TR"/>
+        </w:rPr>
+        <w:t xml:space="preserve"> In order to make testing into one part, </w:t>
+      </w:r>
+      <w:r>
+        <w:rPr>
+          <w:lang w:val="tr-TR"/>
+        </w:rPr>
+        <w:t>the</w:t>
+      </w:r>
+      <w:r>
+        <w:rPr>
+          <w:lang w:val="tr-TR"/>
+        </w:rPr>
+        <w:t xml:space="preserve"> </w:t>
+      </w:r>
+      <w:r>
+        <w:rPr>
+          <w:i/>
+          <w:iCs/>
+          <w:lang w:val="tr-TR"/>
+        </w:rPr>
+        <w:t>Test</w:t>
+      </w:r>
+      <w:r>
+        <w:rPr>
+          <w:lang w:val="tr-TR"/>
+        </w:rPr>
+        <w:t xml:space="preserve"> class was created with its associated test training function. It gets parameters such as latent space size</w:t>
+      </w:r>
+      <w:r>
+        <w:rPr>
+          <w:lang w:val="tr-TR"/>
+        </w:rPr>
+        <w:t>, number of epochs</w:t>
+      </w:r>
+      <w:r>
+        <w:rPr>
+          <w:lang w:val="tr-TR"/>
+        </w:rPr>
+        <w:t xml:space="preserve">, etc. </w:t>
+      </w:r>
+      <w:r>
+        <w:rPr>
+          <w:lang w:val="tr-TR"/>
+        </w:rPr>
+        <w:t xml:space="preserve">And then trying all different combinations to get the </w:t>
+      </w:r>
+      <w:r>
+        <w:rPr>
+          <w:lang w:val="tr-TR"/>
+        </w:rPr>
+        <w:t>best (</w:t>
+      </w:r>
+      <w:r>
+        <w:rPr>
+          <w:lang w:val="tr-TR"/>
+        </w:rPr>
+        <w:t>least</w:t>
+      </w:r>
+      <w:r>
+        <w:rPr>
+          <w:lang w:val="tr-TR"/>
+        </w:rPr>
+        <w:t>)</w:t>
+      </w:r>
+      <w:r>
+        <w:rPr>
+          <w:lang w:val="tr-TR"/>
+        </w:rPr>
+        <w:t xml:space="preserve"> test loss.</w:t>
+      </w:r>
+      <w:r>
+        <w:rPr>
+          <w:lang w:val="tr-TR"/>
+        </w:rPr>
+        <w:t xml:space="preserve"> </w:t>
+      </w:r>
+    </w:p>
+    <w:p>
+      <w:pPr>
+        <w:rPr>
+          <w:lang w:val="tr-TR"/>
+        </w:rPr>
+      </w:pPr>
+      <w:r>
+        <w:rPr>
+          <w:lang w:val="tr-TR"/>
+        </w:rPr>
+        <w:t>In the test training, following combinations of parameters are used</w:t>
+      </w:r>
+      <w:r>
+        <w:rPr>
+          <w:lang w:val="tr-TR"/>
+        </w:rPr>
+        <w:t xml:space="preserve"> (best parameters are written in bold)</w:t>
+      </w:r>
+      <w:r>
+        <w:rPr>
+          <w:lang w:val="tr-TR"/>
+        </w:rPr>
+        <w:t>:</w:t>
+      </w:r>
+    </w:p>
+    <w:p>
+      <w:pPr>
+        <w:pStyle w:val="ListParagraph"/>
+        <w:numPr>
+          <w:ilvl w:val="0"/>
+          <w:numId w:val="4"/>
+        </w:numPr>
+        <w:rPr>
+          <w:lang w:val="tr-TR"/>
+        </w:rPr>
+      </w:pPr>
+      <w:r>
+        <w:rPr>
+          <w:lang w:val="tr-TR"/>
+        </w:rPr>
+        <w:t>epochs</w:t>
+      </w:r>
+      <w:r>
+        <w:rPr>
+          <w:lang w:val="tr-TR"/>
+        </w:rPr>
+        <w:t xml:space="preserve">: </w:t>
+      </w:r>
+      <w:r>
+        <w:rPr>
+          <w:b/>
+          <w:bCs/>
+          <w:lang w:val="tr-TR"/>
+        </w:rPr>
+        <w:t>30</w:t>
+      </w:r>
+      <w:r>
+        <w:rPr>
+          <w:lang w:val="tr-TR"/>
+        </w:rPr>
+        <w:t>, 64, 128</w:t>
+      </w:r>
+    </w:p>
+    <w:p>
+      <w:pPr>
+        <w:pStyle w:val="ListParagraph"/>
+        <w:numPr>
+          <w:ilvl w:val="0"/>
+          <w:numId w:val="4"/>
+        </w:numPr>
+        <w:rPr>
+          <w:lang w:val="tr-TR"/>
+        </w:rPr>
+      </w:pPr>
+      <w:r>
+        <w:rPr>
+          <w:lang w:val="tr-TR"/>
+        </w:rPr>
+        <w:t>l</w:t>
+      </w:r>
+      <w:r>
+        <w:rPr>
+          <w:lang w:val="tr-TR"/>
+        </w:rPr>
+        <w:t>earning rate:</w:t>
+      </w:r>
+      <w:r>
+        <w:rPr>
+          <w:lang w:val="tr-TR"/>
+        </w:rPr>
+        <w:t xml:space="preserve"> 1e-4, </w:t>
+      </w:r>
+      <w:r>
+        <w:rPr>
+          <w:b/>
+          <w:bCs/>
+          <w:lang w:val="tr-TR"/>
+        </w:rPr>
+        <w:t>1e-3</w:t>
+      </w:r>
+      <w:r>
+        <w:rPr>
+          <w:lang w:val="tr-TR"/>
+        </w:rPr>
+        <w:t>, 0.01</w:t>
+      </w:r>
+    </w:p>
+    <w:p>
+      <w:pPr>
+        <w:pStyle w:val="ListParagraph"/>
+        <w:numPr>
+          <w:ilvl w:val="0"/>
+          <w:numId w:val="4"/>
+        </w:numPr>
+        <w:rPr>
+          <w:lang w:val="tr-TR"/>
+        </w:rPr>
+      </w:pPr>
+      <w:r>
+        <w:rPr>
+          <w:lang w:val="tr-TR"/>
+        </w:rPr>
+        <w:t>laten</w:t>
+      </w:r>
+      <w:r>
+        <w:rPr>
+          <w:lang w:val="tr-TR"/>
+        </w:rPr>
+        <w:t xml:space="preserve">t representation dimension: </w:t>
+      </w:r>
+      <w:r>
+        <w:rPr>
+          <w:lang w:val="tr-TR"/>
+        </w:rPr>
+        <w:t xml:space="preserve">24, 32, </w:t>
+      </w:r>
+      <w:r>
+        <w:rPr>
+          <w:b/>
+          <w:bCs/>
+          <w:lang w:val="tr-TR"/>
+        </w:rPr>
+        <w:t>45</w:t>
+      </w:r>
+    </w:p>
+    <w:p>
+      <w:pPr>
+        <w:pStyle w:val="ListParagraph"/>
+        <w:numPr>
+          <w:ilvl w:val="0"/>
+          <w:numId w:val="4"/>
+        </w:numPr>
+        <w:rPr>
+          <w:lang w:val="tr-TR"/>
+        </w:rPr>
+      </w:pPr>
+      <w:r>
+        <w:rPr>
+          <w:lang w:val="tr-TR"/>
+        </w:rPr>
+        <w:t>batches</w:t>
+      </w:r>
+      <w:r>
+        <w:rPr>
+          <w:lang w:val="tr-TR"/>
+        </w:rPr>
+        <w:t xml:space="preserve">: </w:t>
+      </w:r>
+      <w:r>
+        <w:rPr>
+          <w:lang w:val="tr-TR"/>
+        </w:rPr>
+        <w:t xml:space="preserve">32, 64, </w:t>
+      </w:r>
+      <w:r>
+        <w:rPr>
+          <w:b/>
+          <w:bCs/>
+          <w:lang w:val="tr-TR"/>
+        </w:rPr>
+        <w:t>128</w:t>
+      </w:r>
+    </w:p>
+    <w:p>
+      <w:pPr>
+        <w:rPr>
+          <w:lang w:val="tr-TR"/>
+        </w:rPr>
+      </w:pPr>
+    </w:p>
+    <w:p>
+      <w:pPr>
+        <w:jc w:val="both"/>
+        <w:rPr>
+          <w:lang w:val="tr-TR"/>
+        </w:rPr>
+      </w:pPr>
+      <w:r>
+        <w:rPr>
+          <w:lang w:val="tr-TR"/>
+        </w:rPr>
+        <w:t xml:space="preserve">After the model is trained, we </w:t>
+      </w:r>
+      <w:r>
+        <w:rPr>
+          <w:lang w:val="tr-TR"/>
+        </w:rPr>
+        <w:t>can get the latent representation of our data by using our model.</w:t>
+      </w:r>
+      <w:r>
+        <w:rPr>
+          <w:lang w:val="tr-TR"/>
+        </w:rPr>
+        <w:t xml:space="preserve"> In order to do that, what we need to do is creating a new function and call model for each batch of data to get the encoded version</w:t>
+      </w:r>
+      <w:r>
+        <w:rPr>
+          <w:lang w:val="tr-TR"/>
+        </w:rPr>
+        <w:t>s</w:t>
+      </w:r>
+      <w:r>
+        <w:rPr>
+          <w:lang w:val="tr-TR"/>
+        </w:rPr>
+        <w:t xml:space="preserve"> and then accumulate these encoded versions in a new array to return it as a result</w:t>
+      </w:r>
+      <w:r>
+        <w:rPr>
+          <w:lang w:val="tr-TR"/>
+        </w:rPr>
+        <w:t>.</w:t>
+      </w:r>
+    </w:p>
+    <w:p>
+      <w:pPr>
+        <w:jc w:val="center"/>
+        <w:rPr>
+          <w:lang w:val="tr-TR"/>
+        </w:rPr>
+      </w:pPr>
+      <w:r>
+        <w:rPr>
+          <w:lang w:val="tr-TR"/>
+        </w:rPr>
+        <w:lastRenderedPageBreak/>
+        <w:drawing>
+          <wp:inline distT="0" distB="0" distL="0" distR="0" wp14:anchorId="77A533C6" wp14:editId="3B33B238">
+            <wp:extent cx="5943600" cy="2900045"/>
+            <wp:effectExtent l="0" t="0" r="0" b="0"/>
+            <wp:docPr id="1381446732" name="Picture 1" descr="A graph with many colored dots&#10;&#10;AI-generated content may be incorrect."/>
+            <wp:cNvGraphicFramePr>
+              <a:graphicFrameLocks xmlns:a="http://schemas.openxmlformats.org/drawingml/2006/main" noChangeAspect="1"/>
+            </wp:cNvGraphicFramePr>
+            <a:graphic xmlns:a="http://schemas.openxmlformats.org/drawingml/2006/main">
+              <a:graphicData uri="http://schemas.openxmlformats.org/drawingml/2006/picture">
+                <pic:pic xmlns:pic="http://schemas.openxmlformats.org/drawingml/2006/picture">
+                  <pic:nvPicPr>
+                    <pic:cNvPr id="1381446732" name="Picture 1" descr="A graph with many colored dots&#10;&#10;AI-generated content may be incorrect."/>
+                    <pic:cNvPicPr/>
+                  </pic:nvPicPr>
+                  <pic:blipFill>
+                    <a:blip r:embed="rId11"/>
+                    <a:stretch>
+                      <a:fillRect/>
+                    </a:stretch>
+                  </pic:blipFill>
+                  <pic:spPr>
+                    <a:xfrm>
+                      <a:off x="0" y="0"/>
+                      <a:ext cx="5943600" cy="2900045"/>
+                    </a:xfrm>
+                    <a:prstGeom prst="rect">
+                      <a:avLst/>
+                    </a:prstGeom>
+                  </pic:spPr>
+                </pic:pic>
+              </a:graphicData>
+            </a:graphic>
+          </wp:inline>
+        </w:drawing>
+      </w:r>
+    </w:p>
+    <w:p>
+      <w:pPr>
+        <w:rPr>
+          <w:lang w:val="tr-TR"/>
+        </w:rPr>
+      </w:pPr>
+      <w:r>
+        <w:rPr>
+          <w:b/>
+          <w:bCs/>
+          <w:lang w:val="tr-TR"/>
+        </w:rPr>
+        <w:t>Figure 3</w:t>
+      </w:r>
+      <w:r>
+        <w:rPr>
+          <w:lang w:val="tr-TR"/>
+        </w:rPr>
+        <w:t xml:space="preserve">: </w:t>
+      </w:r>
+      <w:r>
+        <w:rPr>
+          <w:lang w:val="tr-TR"/>
+        </w:rPr>
+        <w:t>Dimensionality reduction technique (TSNE in that case) is used</w:t>
+      </w:r>
+      <w:r>
+        <w:rPr>
+          <w:lang w:val="tr-TR"/>
+        </w:rPr>
+        <w:t xml:space="preserve"> on the original data</w:t>
+      </w:r>
+      <w:r>
+        <w:rPr>
+          <w:lang w:val="tr-TR"/>
+        </w:rPr>
+        <w:t xml:space="preserve"> to visualize </w:t>
+      </w:r>
+      <w:r>
+        <w:rPr>
+          <w:lang w:val="tr-TR"/>
+        </w:rPr>
+        <w:t>it</w:t>
+      </w:r>
+      <w:r>
+        <w:rPr>
+          <w:lang w:val="tr-TR"/>
+        </w:rPr>
+        <w:t>.</w:t>
+      </w:r>
+    </w:p>
+    <w:p>
+      <w:pPr>
+        <w:rPr>
+          <w:lang w:val="tr-TR"/>
+        </w:rPr>
+      </w:pPr>
+    </w:p>
+    <w:p>
+      <w:pPr>
+        <w:jc w:val="center"/>
+        <w:rPr>
+          <w:lang w:val="tr-TR"/>
+        </w:rPr>
+      </w:pPr>
+      <w:r>
+        <w:rPr>
+          <w:lang w:val="tr-TR"/>
+        </w:rPr>
+        <w:drawing>
+          <wp:inline distT="0" distB="0" distL="0" distR="0" wp14:anchorId="58E81487" wp14:editId="7B7235E6">
+            <wp:extent cx="5943600" cy="2910840"/>
+            <wp:effectExtent l="0" t="0" r="0" b="3810"/>
+            <wp:docPr id="821746069" name="Picture 1" descr="A diagram of different colored dots&#10;&#10;AI-generated content may be incorrect."/>
+            <wp:cNvGraphicFramePr>
+              <a:graphicFrameLocks xmlns:a="http://schemas.openxmlformats.org/drawingml/2006/main" noChangeAspect="1"/>
+            </wp:cNvGraphicFramePr>
+            <a:graphic xmlns:a="http://schemas.openxmlformats.org/drawingml/2006/main">
+              <a:graphicData uri="http://schemas.openxmlformats.org/drawingml/2006/picture">
+                <pic:pic xmlns:pic="http://schemas.openxmlformats.org/drawingml/2006/picture">
+                  <pic:nvPicPr>
+                    <pic:cNvPr id="821746069" name="Picture 1" descr="A diagram of different colored dots&#10;&#10;AI-generated content may be incorrect."/>
+                    <pic:cNvPicPr/>
+                  </pic:nvPicPr>
+                  <pic:blipFill>
+                    <a:blip r:embed="rId12"/>
+                    <a:stretch>
+                      <a:fillRect/>
+                    </a:stretch>
+                  </pic:blipFill>
+                  <pic:spPr>
+                    <a:xfrm>
+                      <a:off x="0" y="0"/>
+                      <a:ext cx="5943600" cy="2910840"/>
+                    </a:xfrm>
+                    <a:prstGeom prst="rect">
+                      <a:avLst/>
+                    </a:prstGeom>
+                  </pic:spPr>
+                </pic:pic>
+              </a:graphicData>
+            </a:graphic>
+          </wp:inline>
+        </w:drawing>
+      </w:r>
+    </w:p>
+    <w:p>
+      <w:pPr>
+        <w:rPr>
+          <w:lang w:val="tr-TR"/>
+        </w:rPr>
+      </w:pPr>
+      <w:r>
+        <w:rPr>
+          <w:b/>
+          <w:bCs/>
+          <w:lang w:val="tr-TR"/>
+        </w:rPr>
+        <w:t>Figure 4</w:t>
+      </w:r>
+      <w:r>
+        <w:rPr>
+          <w:lang w:val="tr-TR"/>
+        </w:rPr>
+        <w:t xml:space="preserve">: </w:t>
+      </w:r>
+      <w:r>
+        <w:rPr>
+          <w:lang w:val="tr-TR"/>
+        </w:rPr>
+        <w:t>Dimensionality reduction technique (</w:t>
+      </w:r>
+      <w:r>
+        <w:rPr>
+          <w:lang w:val="tr-TR"/>
+        </w:rPr>
+        <w:t xml:space="preserve">PCA </w:t>
+      </w:r>
+      <w:r>
+        <w:rPr>
+          <w:lang w:val="tr-TR"/>
+        </w:rPr>
+        <w:t>in that case) is used on the original data</w:t>
+      </w:r>
+      <w:r>
+        <w:rPr>
+          <w:lang w:val="tr-TR"/>
+        </w:rPr>
+        <w:t>.</w:t>
+      </w:r>
+    </w:p>
+    <w:p>
+      <w:pPr>
+        <w:rPr>
+          <w:lang w:val="tr-TR"/>
+        </w:rPr>
+      </w:pPr>
+    </w:p>
+    <w:p>
+      <w:pPr>
+        <w:jc w:val="center"/>
+        <w:rPr>
+          <w:lang w:val="tr-TR"/>
+        </w:rPr>
+      </w:pPr>
+      <w:r>
+        <w:rPr>
+          <w:lang w:val="tr-TR"/>
+        </w:rPr>
+        <w:lastRenderedPageBreak/>
+        <w:drawing>
+          <wp:inline distT="0" distB="0" distL="0" distR="0" wp14:anchorId="11EC9D64" wp14:editId="110E9F89">
+            <wp:extent cx="5943600" cy="2905125"/>
+            <wp:effectExtent l="0" t="0" r="0" b="9525"/>
+            <wp:docPr id="64253924" name="Picture 1" descr="A graph with many colored dots&#10;&#10;AI-generated content may be incorrect."/>
+            <wp:cNvGraphicFramePr>
+              <a:graphicFrameLocks xmlns:a="http://schemas.openxmlformats.org/drawingml/2006/main" noChangeAspect="1"/>
+            </wp:cNvGraphicFramePr>
+            <a:graphic xmlns:a="http://schemas.openxmlformats.org/drawingml/2006/main">
+              <a:graphicData uri="http://schemas.openxmlformats.org/drawingml/2006/picture">
+                <pic:pic xmlns:pic="http://schemas.openxmlformats.org/drawingml/2006/picture">
+                  <pic:nvPicPr>
+                    <pic:cNvPr id="64253924" name="Picture 1" descr="A graph with many colored dots&#10;&#10;AI-generated content may be incorrect."/>
+                    <pic:cNvPicPr/>
+                  </pic:nvPicPr>
+                  <pic:blipFill>
+                    <a:blip r:embed="rId13"/>
+                    <a:stretch>
+                      <a:fillRect/>
+                    </a:stretch>
+                  </pic:blipFill>
+                  <pic:spPr>
+                    <a:xfrm>
+                      <a:off x="0" y="0"/>
+                      <a:ext cx="5943600" cy="2905125"/>
+                    </a:xfrm>
+                    <a:prstGeom prst="rect">
+                      <a:avLst/>
+                    </a:prstGeom>
+                  </pic:spPr>
+                </pic:pic>
+              </a:graphicData>
+            </a:graphic>
+          </wp:inline>
+        </w:drawing>
+      </w:r>
+    </w:p>
+    <w:p>
+      <w:pPr>
+        <w:jc w:val="center"/>
+        <w:rPr>
+          <w:lang w:val="tr-TR"/>
+        </w:rPr>
+      </w:pPr>
+      <w:r>
+        <w:rPr>
+          <w:b/>
+          <w:bCs/>
+          <w:lang w:val="tr-TR"/>
+        </w:rPr>
+        <w:t>Figure 5</w:t>
+      </w:r>
+      <w:r>
+        <w:rPr>
+          <w:lang w:val="tr-TR"/>
+        </w:rPr>
+        <w:t>: Principal component analysis on the latent space with size 45.</w:t>
+      </w:r>
+    </w:p>
+    <w:p>
+      <w:pPr>
+        <w:rPr>
+          <w:lang w:val="tr-TR"/>
+        </w:rPr>
+      </w:pPr>
+    </w:p>
+    <w:p>
+      <w:pPr>
+        <w:jc w:val="both"/>
+      </w:pPr>
+      <w:r>
+        <w:t>Based on our observations, the autoencoder appears to have performed well. As seen in Figures 4 and 5, the relative orientations of the clusters in the latent space are largely preserved compared to the original data. Although the absolute positions have changed</w:t>
+      </w:r>
+      <w:r>
+        <w:t xml:space="preserve">, </w:t>
+      </w:r>
+      <w:r>
+        <w:t>which is expected due to the dimensionality reduction from 765 to 45</w:t>
+      </w:r>
+      <w:r>
+        <w:t xml:space="preserve">, </w:t>
+      </w:r>
+      <w:r>
+        <w:t>the clusters remain well separated. This suggests that for tasks such as classification or clustering, operating in the latent space may be more effective than using the original high-dimensional data.</w:t>
+      </w:r>
+    </w:p>
+    <w:p>
+      <w:pPr>
+        <w:jc w:val="both"/>
+      </w:pPr>
+    </w:p>
+    <w:p>
+      <w:pPr>
+        <w:jc w:val="both"/>
+      </w:pPr>
+      <w:r>
+        <w:t>However, it is important to acknowledge that some information is inevitably lost during compression. If the primary goal is visualization rather than modeling, t-SNE may be more suitable. As shown in Figure 3, t-SNE effectively emphasizes local structure, making nearby points appear even closer and pushing outliers further from cluster centers, thereby enhancing visual separation.</w:t>
+      </w:r>
+      <w:r>
+        <w:t xml:space="preserve"> For example, in T-SNE we can distinguish </w:t>
+      </w:r>
+      <w:r>
+        <w:rPr>
+          <w:i/>
+          <w:iCs/>
+        </w:rPr>
+        <w:t>CD8+</w:t>
+      </w:r>
+      <w:r>
+        <w:rPr>
+          <w:i/>
+          <w:iCs/>
+        </w:rPr>
+        <w:t>/</w:t>
+      </w:r>
+      <w:r>
+        <w:rPr>
+          <w:i/>
+          <w:iCs/>
+        </w:rPr>
+        <w:t>…</w:t>
+      </w:r>
+      <w:r>
+        <w:rPr>
+          <w:i/>
+          <w:iCs/>
+        </w:rPr>
+        <w:t>Naïve Cytotoxic cluster</w:t>
+      </w:r>
+      <w:r>
+        <w:t xml:space="preserve"> </w:t>
+      </w:r>
+      <w:r>
+        <w:t xml:space="preserve">from </w:t>
+      </w:r>
+      <w:r>
+        <w:rPr>
+          <w:i/>
+          <w:iCs/>
+        </w:rPr>
+        <w:t>CD4+/…T reg cluster</w:t>
+      </w:r>
+      <w:r>
+        <w:t xml:space="preserve"> better than</w:t>
+      </w:r>
+      <w:r>
+        <w:t xml:space="preserve"> we do</w:t>
+      </w:r>
+      <w:r>
+        <w:t xml:space="preserve"> in</w:t>
+      </w:r>
+      <w:r>
+        <w:t xml:space="preserve"> other two figures.</w:t>
+      </w:r>
+    </w:p>
+    <w:p>
+      <w:pPr>
+        <w:rPr>
+          <w:b/>
+          <w:bCs/>
+          <w:lang w:val="tr-TR"/>
+        </w:rPr>
+      </w:pPr>
+    </w:p>
+    <w:p>
+      <w:pPr>
+        <w:rPr>
+          <w:b/>
+          <w:bCs/>
+          <w:lang w:val="tr-TR"/>
+        </w:rPr>
+      </w:pPr>
+    </w:p>
+    <w:p>
+      <w:pPr>
+        <w:rPr>
+          <w:b/>
+          <w:bCs/>
+          <w:lang w:val="tr-TR"/>
+        </w:rPr>
+      </w:pPr>
+    </w:p>
+    <w:p>
+      <w:pPr>
+        <w:rPr>
+          <w:b/>
+          <w:bCs/>
+          <w:lang w:val="tr-TR"/>
+        </w:rPr>
+      </w:pPr>
+    </w:p>
+    <w:p>
+      <w:pPr>
+        <w:rPr>
+          <w:b/>
+          <w:bCs/>
+          <w:lang w:val="tr-TR"/>
+        </w:rPr>
+      </w:pPr>
+      <w:r>
+        <w:rPr>
+          <w:b/>
+          <w:bCs/>
+          <w:lang w:val="tr-TR"/>
+        </w:rPr>
+        <w:lastRenderedPageBreak/>
+        <w:t>P</w:t>
+      </w:r>
+      <w:r>
+        <w:rPr>
+          <w:b/>
+          <w:bCs/>
+          <w:lang w:val="tr-TR"/>
+        </w:rPr>
+        <w:t>ART 2</w:t>
+      </w:r>
+    </w:p>
+    <w:p>
+      <w:pPr>
+        <w:jc w:val="center"/>
         <w:rPr>
           <w:lang w:val="tr-TR"/>
         </w:rPr>
@@ -307,7 +1705,7 @@
                     </pic:cNvPicPr>
                   </pic:nvPicPr>
                   <pic:blipFill>
-                    <a:blip r:embed="rId6">
+                    <a:blip r:embed="rId14">
                       <a:extLst>
                         <a:ext uri="{28A0092B-C50C-407E-A947-70E740481C1C}">
                           <a14:useLocalDpi xmlns:a14="http://schemas.microsoft.com/office/drawing/2010/main" val="0"/>
@@ -341,61 +1739,143 @@
     </w:p>
     <w:p>
       <w:pPr>
-        <w:rPr>
-          <w:lang w:val="tr-TR"/>
-        </w:rPr>
-      </w:pPr>
-      <w:r>
-        <w:rPr>
-          <w:lang w:val="tr-TR"/>
-        </w:rPr>
-        <w:lastRenderedPageBreak/>
+        <w:jc w:val="center"/>
+        <w:rPr>
+          <w:lang w:val="tr-TR"/>
+        </w:rPr>
+      </w:pPr>
+      <w:r>
+        <w:rPr>
+          <w:b/>
+          <w:bCs/>
+          <w:lang w:val="tr-TR"/>
+        </w:rPr>
+        <w:t>Figure 6</w:t>
+      </w:r>
+      <w:r>
+        <w:rPr>
+          <w:lang w:val="tr-TR"/>
+        </w:rPr>
+        <w:t>: Class distributions in the dataset.</w:t>
+      </w:r>
+    </w:p>
+    <w:p>
+      <w:pPr>
+        <w:jc w:val="both"/>
+        <w:rPr>
+          <w:lang w:val="tr-TR"/>
+        </w:rPr>
+      </w:pPr>
+    </w:p>
+    <w:p>
+      <w:pPr>
+        <w:jc w:val="both"/>
+        <w:rPr>
+          <w:lang w:val="tr-TR"/>
+        </w:rPr>
+      </w:pPr>
+      <w:r>
+        <w:rPr>
+          <w:lang w:val="tr-TR"/>
+        </w:rPr>
+        <w:t>As figure 6 shows, there is a drastic class imbalance in the class distributions.</w:t>
+      </w:r>
+      <w:r>
+        <w:rPr>
+          <w:lang w:val="tr-TR"/>
+        </w:rPr>
+        <w:t xml:space="preserve"> It is important to note since we will decide our metrics and parameters based on our data.</w:t>
+      </w:r>
+    </w:p>
+    <w:p>
+      <w:pPr>
+        <w:jc w:val="both"/>
+        <w:rPr>
+          <w:lang w:val="tr-TR"/>
+        </w:rPr>
+      </w:pPr>
+      <w:r>
+        <w:rPr>
+          <w:lang w:val="tr-TR"/>
+        </w:rPr>
+        <w:t xml:space="preserve">In order to find the best parameters, the </w:t>
+      </w:r>
+      <w:r>
+        <w:rPr>
+          <w:lang w:val="tr-TR"/>
+        </w:rPr>
         <w:t>Grid Search</w:t>
       </w:r>
-    </w:p>
-    <w:p>
-      <w:pPr>
-        <w:rPr>
-          <w:lang w:val="tr-TR"/>
-        </w:rPr>
-      </w:pPr>
-      <w:r>
-        <w:rPr>
-          <w:lang w:val="tr-TR"/>
-        </w:rPr>
-        <w:t>Metrics:</w:t>
-      </w:r>
-    </w:p>
-    <w:p>
-      <w:r>
-        <w:rPr>
-          <w:lang w:val="tr-TR"/>
-        </w:rPr>
-        <w:t>We cannot use accuracy since the class distribution is not balanced.</w:t>
-      </w:r>
-      <w:r>
-        <w:rPr>
-          <w:lang w:val="tr-TR"/>
-        </w:rPr>
-        <w:t xml:space="preserve"> Since</w:t>
-      </w:r>
-      <w:r>
-        <w:rPr>
-          <w:lang w:val="tr-TR"/>
-        </w:rPr>
-        <w:t xml:space="preserve"> we want to balance per-class quality and class importance</w:t>
-      </w:r>
-      <w:r>
-        <w:rPr>
-          <w:lang w:val="tr-TR"/>
-        </w:rPr>
-        <w:t xml:space="preserve">. </w:t>
-      </w:r>
-      <w:r>
-        <w:rPr>
-          <w:lang w:val="tr-TR"/>
-        </w:rPr>
-        <w:t>It is the best choice</w:t>
+      <w:r>
+        <w:rPr>
+          <w:lang w:val="tr-TR"/>
+        </w:rPr>
+        <w:t xml:space="preserve"> algorithm is used with 5 cross validations to ensure that the score is not dependent on the test data position. This algorithm looks at the</w:t>
+      </w:r>
+      <w:r>
+        <w:rPr>
+          <w:lang w:val="tr-TR"/>
+        </w:rPr>
+        <w:t xml:space="preserve"> different</w:t>
+      </w:r>
+      <w:r>
+        <w:rPr>
+          <w:lang w:val="tr-TR"/>
+        </w:rPr>
+        <w:t xml:space="preserve"> combinations of each parameters to find the best one.</w:t>
+      </w:r>
+    </w:p>
+    <w:p>
+      <w:pPr>
+        <w:jc w:val="both"/>
+      </w:pPr>
+      <w:r>
+        <w:rPr>
+          <w:lang w:val="tr-TR"/>
+        </w:rPr>
+        <w:t xml:space="preserve">We cannot use </w:t>
+      </w:r>
+      <w:r>
+        <w:rPr>
+          <w:lang w:val="tr-TR"/>
+        </w:rPr>
+        <w:t>“</w:t>
+      </w:r>
+      <w:r>
+        <w:rPr>
+          <w:lang w:val="tr-TR"/>
+        </w:rPr>
+        <w:t>accuracy</w:t>
+      </w:r>
+      <w:r>
+        <w:rPr>
+          <w:lang w:val="tr-TR"/>
+        </w:rPr>
+        <w:t>” as our metric</w:t>
+      </w:r>
+      <w:r>
+        <w:rPr>
+          <w:lang w:val="tr-TR"/>
+        </w:rPr>
+        <w:t xml:space="preserve"> since the class distribution is not balanced. Since we want to balance per-class quality and class importance. </w:t>
+      </w:r>
+      <w:r>
+        <w:rPr>
+          <w:lang w:val="tr-TR"/>
+        </w:rPr>
+        <w:t>T</w:t>
+      </w:r>
+      <w:r>
+        <w:rPr>
+          <w:lang w:val="tr-TR"/>
+        </w:rPr>
+        <w:t>he best choice</w:t>
+      </w:r>
+      <w:r>
+        <w:rPr>
+          <w:lang w:val="tr-TR"/>
+        </w:rPr>
+        <w:t xml:space="preserve"> is</w:t>
       </w:r>
       <w:r>
         <w:rPr>
@@ -420,22 +1900,27 @@
     </w:p>
     <w:p>
       <w:pPr>
-        <w:rPr>
-          <w:lang w:val="tr-TR"/>
-        </w:rPr>
-      </w:pPr>
-    </w:p>
-    <w:p>
-      <w:pPr>
-        <w:rPr>
-          <w:lang w:val="tr-TR"/>
-        </w:rPr>
-      </w:pPr>
-      <w:r>
-        <w:rPr>
-          <w:lang w:val="tr-TR"/>
-        </w:rPr>
-        <w:t>Random Forest:</w:t>
+        <w:jc w:val="both"/>
+        <w:rPr>
+          <w:lang w:val="tr-TR"/>
+        </w:rPr>
+      </w:pPr>
+    </w:p>
+    <w:p>
+      <w:pPr>
+        <w:rPr>
+          <w:b/>
+          <w:bCs/>
+          <w:lang w:val="tr-TR"/>
+        </w:rPr>
+      </w:pPr>
+      <w:r>
+        <w:rPr>
+          <w:b/>
+          <w:bCs/>
+          <w:lang w:val="tr-TR"/>
+        </w:rPr>
+        <w:t>Classifier Selection</w:t>
       </w:r>
     </w:p>
     <w:p>
@@ -443,234 +1928,103 @@
         <w:pStyle w:val="ListParagraph"/>
         <w:numPr>
           <w:ilvl w:val="0"/>
-          <w:numId w:val="3"/>
+          <w:numId w:val="5"/>
         </w:numPr>
-        <w:rPr>
-          <w:lang w:val="tr-TR"/>
-        </w:rPr>
-      </w:pPr>
-      <w:r>
-        <w:rPr>
-          <w:lang w:val="tr-TR"/>
-        </w:rPr>
-        <w:t>n_estimators: number of trees in the forest (default=100)</w:t>
+        <w:jc w:val="both"/>
+        <w:rPr>
+          <w:b/>
+          <w:bCs/>
+          <w:lang w:val="tr-TR"/>
+        </w:rPr>
+      </w:pPr>
+      <w:r>
+        <w:rPr>
+          <w:b/>
+          <w:bCs/>
+          <w:lang w:val="tr-TR"/>
+        </w:rPr>
+        <w:t>Random Forest</w:t>
+      </w:r>
+      <w:r>
+        <w:rPr>
+          <w:b/>
+          <w:bCs/>
+          <w:lang w:val="tr-TR"/>
+        </w:rPr>
+        <w:t xml:space="preserve"> Classifier</w:t>
+      </w:r>
+    </w:p>
+    <w:p>
+      <w:pPr>
+        <w:pStyle w:val="ListParagraph"/>
+        <w:jc w:val="both"/>
+        <w:rPr>
+          <w:lang w:val="tr-TR"/>
+        </w:rPr>
+      </w:pPr>
+      <w:r>
+        <w:rPr>
+          <w:lang w:val="tr-TR"/>
+        </w:rPr>
+        <w:t xml:space="preserve">It is a complex model and it is working well </w:t>
+      </w:r>
+      <w:r>
+        <w:rPr>
+          <w:lang w:val="tr-TR"/>
+        </w:rPr>
+        <w:t>when the relationships in the data are non-linear.</w:t>
+      </w:r>
+      <w:r>
+        <w:rPr>
+          <w:lang w:val="tr-TR"/>
+        </w:rPr>
+        <w:t xml:space="preserve"> And we can reach high-accuracy without spending too much time on finding </w:t>
+      </w:r>
+      <w:r>
+        <w:rPr>
+          <w:lang w:val="tr-TR"/>
+        </w:rPr>
+        <w:lastRenderedPageBreak/>
+        <w:t>the best parameter.</w:t>
+      </w:r>
+      <w:r>
+        <w:rPr>
+          <w:lang w:val="tr-TR"/>
+        </w:rPr>
+        <w:t xml:space="preserve"> Since we used Grid Search algorithm, we defined a </w:t>
+      </w:r>
+      <w:r>
+        <w:rPr>
+          <w:lang w:val="tr-TR"/>
+        </w:rPr>
+        <w:t>set of parameters to look.</w:t>
       </w:r>
     </w:p>
     <w:p>
       <w:pPr>
         <w:pStyle w:val="ListParagraph"/>
         <w:numPr>
-          <w:ilvl w:val="0"/>
-          <w:numId w:val="3"/>
+          <w:ilvl w:val="1"/>
+          <w:numId w:val="4"/>
         </w:numPr>
-        <w:rPr>
-          <w:lang w:val="tr-TR"/>
-        </w:rPr>
-      </w:pPr>
-      <w:r>
-        <w:rPr>
-          <w:lang w:val="tr-TR"/>
-        </w:rPr>
-        <w:t xml:space="preserve">class_weight : </w:t>
-      </w:r>
-    </w:p>
-    <w:p>
-      <w:pPr>
-        <w:pStyle w:val="NormalWeb"/>
-        <w:shd w:val="clear" w:color="auto" w:fill="FFFFFF"/>
-        <w:spacing w:before="0" w:beforeAutospacing="0" w:after="0" w:afterAutospacing="0"/>
-        <w:ind w:left="720"/>
-        <w:rPr>
-          <w:rStyle w:val="pre"/>
-          <w:rFonts w:ascii="Consolas" w:eastAsiaTheme="majorEastAsia" w:hAnsi="Consolas" w:cs="Courier New"/>
-          <w:color w:val="912583"/>
-          <w:sz w:val="21"/>
-          <w:szCs w:val="21"/>
-          <w:bdr w:val="none" w:sz="0" w:space="0" w:color="auto" w:frame="1"/>
-          <w:shd w:val="clear" w:color="auto" w:fill="F3F4F5"/>
-        </w:rPr>
-      </w:pPr>
-      <w:r>
-        <w:rPr>
-          <w:rFonts w:ascii="Segoe UI" w:hAnsi="Segoe UI" w:cs="Segoe UI"/>
-          <w:color w:val="222832"/>
-        </w:rPr>
-        <w:t>The “balanced” mode uses the values of y to automatically adjust weights inversely proportional to class frequencies in the input data as </w:t>
-      </w:r>
-      <w:r>
-        <w:rPr>
-          <w:rStyle w:val="pre"/>
-          <w:rFonts w:ascii="Consolas" w:eastAsiaTheme="majorEastAsia" w:hAnsi="Consolas" w:cs="Courier New"/>
-          <w:color w:val="912583"/>
-          <w:sz w:val="21"/>
-          <w:szCs w:val="21"/>
-          <w:bdr w:val="none" w:sz="0" w:space="0" w:color="auto" w:frame="1"/>
-          <w:shd w:val="clear" w:color="auto" w:fill="F3F4F5"/>
-        </w:rPr>
-        <w:t>n_samples</w:t>
-      </w:r>
-      <w:r>
-        <w:rPr>
-          <w:rStyle w:val="HTMLCode"/>
-          <w:rFonts w:ascii="Consolas" w:eastAsiaTheme="majorEastAsia" w:hAnsi="Consolas"/>
-          <w:color w:val="912583"/>
-          <w:sz w:val="21"/>
-          <w:szCs w:val="21"/>
-          <w:bdr w:val="none" w:sz="0" w:space="0" w:color="auto" w:frame="1"/>
-          <w:shd w:val="clear" w:color="auto" w:fill="F3F4F5"/>
-        </w:rPr>
-        <w:t> </w:t>
-      </w:r>
-      <w:r>
-        <w:rPr>
-          <w:rStyle w:val="pre"/>
-          <w:rFonts w:ascii="Consolas" w:eastAsiaTheme="majorEastAsia" w:hAnsi="Consolas" w:cs="Courier New"/>
-          <w:color w:val="912583"/>
-          <w:sz w:val="21"/>
-          <w:szCs w:val="21"/>
-          <w:bdr w:val="none" w:sz="0" w:space="0" w:color="auto" w:frame="1"/>
-          <w:shd w:val="clear" w:color="auto" w:fill="F3F4F5"/>
-        </w:rPr>
-        <w:t>/</w:t>
-      </w:r>
-      <w:r>
-        <w:rPr>
-          <w:rStyle w:val="HTMLCode"/>
-          <w:rFonts w:ascii="Consolas" w:eastAsiaTheme="majorEastAsia" w:hAnsi="Consolas"/>
-          <w:color w:val="912583"/>
-          <w:sz w:val="21"/>
-          <w:szCs w:val="21"/>
-          <w:bdr w:val="none" w:sz="0" w:space="0" w:color="auto" w:frame="1"/>
-          <w:shd w:val="clear" w:color="auto" w:fill="F3F4F5"/>
-        </w:rPr>
-        <w:t> </w:t>
-      </w:r>
-      <w:r>
-        <w:rPr>
-          <w:rStyle w:val="pre"/>
-          <w:rFonts w:ascii="Consolas" w:eastAsiaTheme="majorEastAsia" w:hAnsi="Consolas" w:cs="Courier New"/>
-          <w:color w:val="912583"/>
-          <w:sz w:val="21"/>
-          <w:szCs w:val="21"/>
-          <w:bdr w:val="none" w:sz="0" w:space="0" w:color="auto" w:frame="1"/>
-          <w:shd w:val="clear" w:color="auto" w:fill="F3F4F5"/>
-        </w:rPr>
-        <w:t>(n_classes</w:t>
-      </w:r>
-      <w:r>
-        <w:rPr>
-          <w:rStyle w:val="HTMLCode"/>
-          <w:rFonts w:ascii="Consolas" w:eastAsiaTheme="majorEastAsia" w:hAnsi="Consolas"/>
-          <w:color w:val="912583"/>
-          <w:sz w:val="21"/>
-          <w:szCs w:val="21"/>
-          <w:bdr w:val="none" w:sz="0" w:space="0" w:color="auto" w:frame="1"/>
-          <w:shd w:val="clear" w:color="auto" w:fill="F3F4F5"/>
-        </w:rPr>
-        <w:t> </w:t>
-      </w:r>
-      <w:r>
-        <w:rPr>
-          <w:rStyle w:val="pre"/>
-          <w:rFonts w:ascii="Consolas" w:eastAsiaTheme="majorEastAsia" w:hAnsi="Consolas" w:cs="Courier New"/>
-          <w:color w:val="912583"/>
-          <w:sz w:val="21"/>
-          <w:szCs w:val="21"/>
-          <w:bdr w:val="none" w:sz="0" w:space="0" w:color="auto" w:frame="1"/>
-          <w:shd w:val="clear" w:color="auto" w:fill="F3F4F5"/>
-        </w:rPr>
-        <w:t>*</w:t>
-      </w:r>
-      <w:r>
-        <w:rPr>
-          <w:rStyle w:val="HTMLCode"/>
-          <w:rFonts w:ascii="Consolas" w:eastAsiaTheme="majorEastAsia" w:hAnsi="Consolas"/>
-          <w:color w:val="912583"/>
-          <w:sz w:val="21"/>
-          <w:szCs w:val="21"/>
-          <w:bdr w:val="none" w:sz="0" w:space="0" w:color="auto" w:frame="1"/>
-          <w:shd w:val="clear" w:color="auto" w:fill="F3F4F5"/>
-        </w:rPr>
-        <w:t> </w:t>
-      </w:r>
-      <w:r>
-        <w:rPr>
-          <w:rStyle w:val="pre"/>
-          <w:rFonts w:ascii="Consolas" w:eastAsiaTheme="majorEastAsia" w:hAnsi="Consolas" w:cs="Courier New"/>
-          <w:color w:val="912583"/>
-          <w:sz w:val="21"/>
-          <w:szCs w:val="21"/>
-          <w:bdr w:val="none" w:sz="0" w:space="0" w:color="auto" w:frame="1"/>
-          <w:shd w:val="clear" w:color="auto" w:fill="F3F4F5"/>
-        </w:rPr>
-        <w:t>np.bincount(y))</w:t>
-      </w:r>
-    </w:p>
-    <w:p>
-      <w:pPr>
-        <w:pStyle w:val="NormalWeb"/>
-        <w:shd w:val="clear" w:color="auto" w:fill="FFFFFF"/>
-        <w:spacing w:before="0" w:beforeAutospacing="0" w:after="0" w:afterAutospacing="0"/>
-        <w:ind w:left="720"/>
-        <w:rPr>
-          <w:rFonts w:ascii="Segoe UI" w:hAnsi="Segoe UI" w:cs="Segoe UI"/>
-          <w:color w:val="222832"/>
-        </w:rPr>
-      </w:pPr>
-    </w:p>
-    <w:p>
-      <w:pPr>
-        <w:pStyle w:val="NormalWeb"/>
-        <w:shd w:val="clear" w:color="auto" w:fill="FFFFFF"/>
-        <w:spacing w:before="0" w:beforeAutospacing="0" w:after="0" w:afterAutospacing="0"/>
-        <w:ind w:left="720"/>
-        <w:rPr>
-          <w:rFonts w:ascii="Segoe UI" w:hAnsi="Segoe UI" w:cs="Segoe UI"/>
-          <w:color w:val="222832"/>
-        </w:rPr>
-      </w:pPr>
-      <w:r>
-        <w:rPr>
-          <w:rFonts w:ascii="Segoe UI" w:hAnsi="Segoe UI" w:cs="Segoe UI"/>
-          <w:color w:val="222832"/>
-        </w:rPr>
-        <w:t>The “balanced_subsample” mode is the same as “balanced” except that weights are computed based on the bootstrap sample for every tree grown.</w:t>
-      </w:r>
-    </w:p>
-    <w:p>
-      <w:pPr>
-        <w:pStyle w:val="ListParagraph"/>
-        <w:rPr>
-          <w:lang w:val="tr-TR"/>
-        </w:rPr>
-      </w:pPr>
-    </w:p>
-    <w:p>
-      <w:pPr>
-        <w:rPr>
-          <w:lang w:val="tr-TR"/>
-        </w:rPr>
-      </w:pPr>
-    </w:p>
-    <w:p>
-      <w:pPr>
-        <w:rPr>
-          <w:lang w:val="tr-TR"/>
-        </w:rPr>
-      </w:pPr>
-      <w:r>
-        <w:rPr>
-          <w:lang w:val="tr-TR"/>
-        </w:rPr>
-        <w:t>Linear Legression:</w:t>
+        <w:jc w:val="both"/>
+        <w:rPr>
+          <w:lang w:val="tr-TR"/>
+        </w:rPr>
+      </w:pPr>
+      <w:r>
+        <w:rPr>
+          <w:lang w:val="tr-TR"/>
+        </w:rPr>
+        <w:t>n_estimators: 1000, 1300, 1500</w:t>
       </w:r>
     </w:p>
     <w:p>
       <w:pPr>
         <w:pStyle w:val="ListParagraph"/>
         <w:numPr>
-          <w:ilvl w:val="0"/>
-          <w:numId w:val="2"/>
+          <w:ilvl w:val="1"/>
+          <w:numId w:val="4"/>
         </w:numPr>
         <w:rPr>
           <w:lang w:val="tr-TR"/>
@@ -678,42 +2032,59 @@
       </w:pPr>
       <w:r>
         <w:rPr>
-          <w:b/>
-          <w:bCs/>
-        </w:rPr>
-        <w:t>solver</w:t>
-      </w:r>
-      <w:r>
-        <w:rPr>
-          <w:lang w:val="tr-TR"/>
-        </w:rPr>
-        <w:t xml:space="preserve"> </w:t>
-      </w:r>
-      <w:r>
-        <w:rPr>
-          <w:lang w:val="tr-TR"/>
-        </w:rPr>
-        <w:t>=</w:t>
-      </w:r>
-      <w:r>
-        <w:rPr>
-          <w:lang w:val="tr-TR"/>
-        </w:rPr>
-        <w:t>‘liblinear’ can only handle binary classification by default. To apply a one-versus-rest scheme for the multiclass setting one can wrap it with the OneVsRestClassifier.</w:t>
-      </w:r>
-      <w:r>
-        <w:rPr>
-          <w:lang w:val="tr-TR"/>
-        </w:rPr>
-        <w:t xml:space="preserve"> Thats wh we didnt use ‘liblinear’ since we are not doing binary classification.</w:t>
+          <w:lang w:val="tr-TR"/>
+        </w:rPr>
+        <w:t xml:space="preserve">criterion: </w:t>
+      </w:r>
+      <w:r>
+        <w:rPr>
+          <w:lang w:val="tr-TR"/>
+        </w:rPr>
+        <w:t>“</w:t>
+      </w:r>
+      <w:r>
+        <w:rPr>
+          <w:lang w:val="tr-TR"/>
+        </w:rPr>
+        <w:t>gini</w:t>
+      </w:r>
+      <w:r>
+        <w:rPr>
+          <w:lang w:val="tr-TR"/>
+        </w:rPr>
+        <w:t xml:space="preserve">”, </w:t>
+      </w:r>
+      <w:r>
+        <w:rPr>
+          <w:lang w:val="tr-TR"/>
+        </w:rPr>
+        <w:t>“</w:t>
+      </w:r>
+      <w:r>
+        <w:rPr>
+          <w:lang w:val="tr-TR"/>
+        </w:rPr>
+        <w:t>entropy</w:t>
+      </w:r>
+      <w:r>
+        <w:rPr>
+          <w:lang w:val="tr-TR"/>
+        </w:rPr>
+        <w:t>”</w:t>
+      </w:r>
+      <w:r>
+        <w:rPr>
+          <w:lang w:val="tr-TR"/>
+        </w:rPr>
+        <w:t>, and “log_loss”</w:t>
       </w:r>
     </w:p>
     <w:p>
       <w:pPr>
         <w:pStyle w:val="ListParagraph"/>
         <w:numPr>
-          <w:ilvl w:val="0"/>
-          <w:numId w:val="2"/>
+          <w:ilvl w:val="1"/>
+          <w:numId w:val="4"/>
         </w:numPr>
         <w:rPr>
           <w:lang w:val="tr-TR"/>
@@ -721,74 +2092,47 @@
       </w:pPr>
       <w:r>
         <w:rPr>
-          <w:b/>
-          <w:bCs/>
-        </w:rPr>
-        <w:t>solver</w:t>
-      </w:r>
-      <w:r>
-        <w:rPr>
-          <w:lang w:val="tr-TR"/>
-        </w:rPr>
-        <w:t xml:space="preserve"> </w:t>
-      </w:r>
-      <w:r>
-        <w:rPr>
-          <w:lang w:val="tr-TR"/>
-        </w:rPr>
-        <w:t>=</w:t>
-      </w:r>
-      <w:r>
-        <w:rPr>
-          <w:lang w:val="tr-TR"/>
-        </w:rPr>
-        <w:t xml:space="preserve">‘newton-cholesky’ is </w:t>
-      </w:r>
-      <w:r>
-        <w:rPr>
-          <w:lang w:val="tr-TR"/>
-        </w:rPr>
-        <w:t>not a</w:t>
-      </w:r>
-      <w:r>
-        <w:rPr>
-          <w:lang w:val="tr-TR"/>
-        </w:rPr>
-        <w:t xml:space="preserve"> good choice</w:t>
-      </w:r>
-      <w:r>
-        <w:rPr>
-          <w:lang w:val="tr-TR"/>
-        </w:rPr>
-        <w:t xml:space="preserve"> since the</w:t>
-      </w:r>
-      <w:r>
-        <w:rPr>
-          <w:lang w:val="tr-TR"/>
-        </w:rPr>
-        <w:t xml:space="preserve"> memory usage of this solver has a quadratic dependency on n_features * n_classes because it explicitly computes the full Hessian matrix.</w:t>
-      </w:r>
-      <w:r>
-        <w:rPr>
-          <w:lang w:val="tr-TR"/>
-        </w:rPr>
-        <w:t xml:space="preserve"> </w:t>
-      </w:r>
-    </w:p>
-    <w:p>
-      <w:pPr>
-        <w:pStyle w:val="ListParagraph"/>
-        <w:rPr>
-          <w:lang w:val="tr-TR"/>
-        </w:rPr>
-      </w:pPr>
+          <w:lang w:val="tr-TR"/>
+        </w:rPr>
+        <w:t xml:space="preserve">max_depth: </w:t>
+      </w:r>
+      <w:r>
+        <w:rPr>
+          <w:lang w:val="tr-TR"/>
+        </w:rPr>
+        <w:t>[</w:t>
+      </w:r>
+      <w:r>
+        <w:rPr>
+          <w:lang w:val="tr-TR"/>
+        </w:rPr>
+        <w:t>10</w:t>
+      </w:r>
+      <w:r>
+        <w:rPr>
+          <w:lang w:val="tr-TR"/>
+        </w:rPr>
+        <w:t xml:space="preserve"> - </w:t>
+      </w:r>
+      <w:r>
+        <w:rPr>
+          <w:lang w:val="tr-TR"/>
+        </w:rPr>
+        <w:t>23</w:t>
+      </w:r>
+      <w:r>
+        <w:rPr>
+          <w:lang w:val="tr-TR"/>
+        </w:rPr>
+        <w:t>]</w:t>
+      </w:r>
     </w:p>
     <w:p>
       <w:pPr>
         <w:pStyle w:val="ListParagraph"/>
         <w:numPr>
-          <w:ilvl w:val="0"/>
-          <w:numId w:val="2"/>
+          <w:ilvl w:val="1"/>
+          <w:numId w:val="4"/>
         </w:numPr>
         <w:rPr>
           <w:lang w:val="tr-TR"/>
@@ -796,10 +2140,73 @@
       </w:pPr>
       <w:r>
         <w:rPr>
-          <w:b/>
-          <w:bCs/>
-        </w:rPr>
-        <w:t>solver</w:t>
+          <w:lang w:val="tr-TR"/>
+        </w:rPr>
+        <w:t xml:space="preserve">class_weight: </w:t>
+      </w:r>
+      <w:r>
+        <w:rPr>
+          <w:lang w:val="tr-TR"/>
+        </w:rPr>
+        <w:t>“</w:t>
+      </w:r>
+      <w:r>
+        <w:rPr>
+          <w:lang w:val="tr-TR"/>
+        </w:rPr>
+        <w:t>balanced_subsample</w:t>
+      </w:r>
+      <w:r>
+        <w:rPr>
+          <w:lang w:val="tr-TR"/>
+        </w:rPr>
+        <w:t>”</w:t>
+      </w:r>
+    </w:p>
+    <w:p>
+      <w:pPr>
+        <w:ind w:left="720"/>
+        <w:jc w:val="both"/>
+      </w:pPr>
+      <w:r>
+        <w:rPr>
+          <w:lang w:val="tr-TR"/>
+        </w:rPr>
+        <w:t>W</w:t>
+      </w:r>
+      <w:r>
+        <w:rPr>
+          <w:lang w:val="tr-TR"/>
+        </w:rPr>
+        <w:t xml:space="preserve">e specifically used </w:t>
+      </w:r>
+      <w:r>
+        <w:rPr>
+          <w:i/>
+          <w:iCs/>
+          <w:lang w:val="tr-TR"/>
+        </w:rPr>
+        <w:t>balanced_subsample</w:t>
+      </w:r>
+      <w:r>
+        <w:rPr>
+          <w:lang w:val="tr-TR"/>
+        </w:rPr>
+        <w:t xml:space="preserve"> for </w:t>
+      </w:r>
+      <w:r>
+        <w:rPr>
+          <w:i/>
+          <w:iCs/>
+          <w:lang w:val="tr-TR"/>
+        </w:rPr>
+        <w:t>class_weight</w:t>
+      </w:r>
+      <w:r>
+        <w:rPr>
+          <w:lang w:val="tr-TR"/>
+        </w:rPr>
+        <w:t xml:space="preserve"> since as we mentioned earlier, our classes are not evenly distributed.</w:t>
       </w:r>
       <w:r>
         <w:rPr>
@@ -808,138 +2215,125 @@
         <w:t xml:space="preserve"> </w:t>
       </w:r>
       <w:r>
-        <w:rPr>
-          <w:lang w:val="tr-TR"/>
-        </w:rPr>
-        <w:t>=</w:t>
-      </w:r>
-      <w:r>
-        <w:rPr>
-          <w:lang w:val="tr-TR"/>
-        </w:rPr>
-        <w:t>“lbfgs”, “newton-cg”, “sag”, “saga” can be used for multinomial multiclass classifications.</w:t>
-      </w:r>
-    </w:p>
-    <w:p>
-      <w:pPr>
-        <w:pStyle w:val="ListParagraph"/>
-        <w:rPr>
-          <w:lang w:val="tr-TR"/>
-        </w:rPr>
-      </w:pPr>
-    </w:p>
-    <w:p>
-      <w:pPr>
-        <w:pStyle w:val="ListParagraph"/>
-        <w:numPr>
-          <w:ilvl w:val="0"/>
-          <w:numId w:val="2"/>
-        </w:numPr>
-        <w:rPr>
-          <w:lang w:val="tr-TR"/>
-        </w:rPr>
-      </w:pPr>
-      <w:r>
-        <w:rPr>
-          <w:lang w:val="tr-TR"/>
-        </w:rPr>
-        <w:t>multi_class='multinomial':</w:t>
-      </w:r>
-    </w:p>
-    <w:p>
-      <w:pPr>
-        <w:pStyle w:val="ListParagraph"/>
-        <w:rPr>
-          <w:lang w:val="tr-TR"/>
-        </w:rPr>
-      </w:pPr>
-      <w:r>
-        <w:rPr>
-          <w:rFonts w:ascii="Segoe UI Emoji" w:hAnsi="Segoe UI Emoji" w:cs="Segoe UI Emoji"/>
-          <w:lang w:val="tr-TR"/>
-        </w:rPr>
-        <w:t>👉</w:t>
-      </w:r>
-      <w:r>
-        <w:rPr>
-          <w:lang w:val="tr-TR"/>
-        </w:rPr>
-        <w:t xml:space="preserve"> Use the softmax function to model all classes together, not one-vs-rest.</w:t>
-      </w:r>
-    </w:p>
-    <w:p>
-      <w:pPr>
-        <w:pStyle w:val="ListParagraph"/>
-        <w:numPr>
-          <w:ilvl w:val="0"/>
-          <w:numId w:val="2"/>
-        </w:numPr>
-        <w:rPr>
-          <w:lang w:val="tr-TR"/>
-        </w:rPr>
-      </w:pPr>
-      <w:r>
-        <w:rPr>
-          <w:lang w:val="tr-TR"/>
-        </w:rPr>
-        <w:t>multi_class='ovr' (one-vs-rest):</w:t>
-      </w:r>
-    </w:p>
-    <w:p>
-      <w:pPr>
-        <w:pStyle w:val="ListParagraph"/>
-        <w:rPr>
-          <w:lang w:val="tr-TR"/>
-        </w:rPr>
-      </w:pPr>
-      <w:r>
-        <w:rPr>
-          <w:rFonts w:ascii="Segoe UI Emoji" w:hAnsi="Segoe UI Emoji" w:cs="Segoe UI Emoji"/>
-          <w:lang w:val="tr-TR"/>
-        </w:rPr>
-        <w:lastRenderedPageBreak/>
-        <w:t>👉</w:t>
-      </w:r>
-      <w:r>
-        <w:rPr>
-          <w:lang w:val="tr-TR"/>
-        </w:rPr>
-        <w:t xml:space="preserve"> Fit one binary classifier per class (e.g., cat vs not-cat, dog vs not-dog...).</w:t>
-      </w:r>
-    </w:p>
-    <w:p>
-      <w:pPr>
-        <w:pStyle w:val="ListParagraph"/>
-        <w:numPr>
-          <w:ilvl w:val="0"/>
-          <w:numId w:val="2"/>
-        </w:numPr>
-        <w:rPr>
-          <w:lang w:val="tr-TR"/>
-        </w:rPr>
-      </w:pPr>
-      <w:r>
-        <w:rPr>
-          <w:lang w:val="tr-TR"/>
-        </w:rPr>
-        <w:t>max_iter, maximum number of iterations to converge (default: 100)</w:t>
-      </w:r>
-    </w:p>
-    <w:p>
-      <w:pPr>
-        <w:rPr>
-          <w:lang w:val="tr-TR"/>
-        </w:rPr>
-      </w:pPr>
-      <w:r>
-        <w:rPr>
-          <w:lang w:val="tr-TR"/>
+        <w:t>The “balanced” mode uses the values of y to automatically adjust weights inversely proportional to class frequencies in the input data as </w:t>
+      </w:r>
+      <w:proofErr w:type="spellStart"/>
+      <w:r>
+        <w:rPr>
+          <w:i/>
+          <w:iCs/>
+        </w:rPr>
+        <w:t>n_samples</w:t>
+      </w:r>
+      <w:proofErr w:type="spellEnd"/>
+      <w:r>
+        <w:rPr>
+          <w:i/>
+          <w:iCs/>
+        </w:rPr>
+        <w:t> / (</w:t>
+      </w:r>
+      <w:proofErr w:type="spellStart"/>
+      <w:r>
+        <w:rPr>
+          <w:i/>
+          <w:iCs/>
+        </w:rPr>
+        <w:t>n_classes</w:t>
+      </w:r>
+      <w:proofErr w:type="spellEnd"/>
+      <w:r>
+        <w:rPr>
+          <w:i/>
+          <w:iCs/>
+        </w:rPr>
+        <w:t> * </w:t>
+      </w:r>
+      <w:proofErr w:type="spellStart"/>
+      <w:proofErr w:type="gramStart"/>
+      <w:r>
+        <w:rPr>
+          <w:i/>
+          <w:iCs/>
+        </w:rPr>
+        <w:t>np.bincount</w:t>
+      </w:r>
+      <w:proofErr w:type="spellEnd"/>
+      <w:proofErr w:type="gramEnd"/>
+      <w:r>
+        <w:rPr>
+          <w:i/>
+          <w:iCs/>
+        </w:rPr>
+        <w:t>(y))</w:t>
+      </w:r>
+      <w:r>
+        <w:rPr>
+          <w:i/>
+          <w:iCs/>
+        </w:rPr>
+        <w:t xml:space="preserve">. </w:t>
+      </w:r>
+      <w:r>
+        <w:t>The “</w:t>
+      </w:r>
+      <w:proofErr w:type="spellStart"/>
+      <w:r>
+        <w:t>balanced_subsample</w:t>
+      </w:r>
+      <w:proofErr w:type="spellEnd"/>
+      <w:r>
+        <w:t>” mode is the same as “balanced” except that weights are computed based on the bootstrap sample for every tree grown.</w:t>
+      </w:r>
+    </w:p>
+    <w:p>
+      <w:pPr>
+        <w:ind w:left="720"/>
+        <w:jc w:val="both"/>
+      </w:pPr>
+      <w:r>
+        <w:t>At the end of the grid search, when we look at the top 5 best results, we can see that all of them used “</w:t>
+      </w:r>
+      <w:proofErr w:type="spellStart"/>
+      <w:r>
+        <w:t>gini</w:t>
+      </w:r>
+      <w:proofErr w:type="spellEnd"/>
+      <w:r>
+        <w:t>”.</w:t>
+      </w:r>
+      <w:r>
+        <w:t xml:space="preserve"> And 60% of the top 5 models used </w:t>
+      </w:r>
+      <w:r>
+        <w:t>9</w:t>
+      </w:r>
+      <w:r>
+        <w:t xml:space="preserve"> as a maximum depth of the trees.</w:t>
+      </w:r>
+      <w:r>
+        <w:t xml:space="preserve"> </w:t>
+      </w:r>
+    </w:p>
+    <w:p>
+      <w:pPr>
+        <w:ind w:left="720"/>
+        <w:jc w:val="center"/>
+        <w:rPr>
+          <w:i/>
+          <w:iCs/>
+        </w:rPr>
+      </w:pPr>
+      <w:r>
+        <w:rPr>
+          <w:i/>
+          <w:iCs/>
         </w:rPr>
         <w:drawing>
-          <wp:inline distT="0" distB="0" distL="0" distR="0" wp14:anchorId="35165160" wp14:editId="122E725C">
-            <wp:extent cx="4997707" cy="2673487"/>
+          <wp:inline distT="0" distB="0" distL="0" distR="0" wp14:anchorId="7F0806B7" wp14:editId="4AC7CF33">
+            <wp:extent cx="3449533" cy="2181019"/>
             <wp:effectExtent l="0" t="0" r="0" b="0"/>
-            <wp:docPr id="2143016266" name="Picture 1" descr="A graph of a logistic regression&#10;&#10;AI-generated content may be incorrect."/>
+            <wp:docPr id="2010060014" name="Picture 1" descr="A screenshot of a computer&#10;&#10;AI-generated content may be incorrect."/>
             <wp:cNvGraphicFramePr>
               <a:graphicFrameLocks xmlns:a="http://schemas.openxmlformats.org/drawingml/2006/main" noChangeAspect="1"/>
             </wp:cNvGraphicFramePr>
@@ -947,11 +2341,11 @@
               <a:graphicData uri="http://schemas.openxmlformats.org/drawingml/2006/picture">
                 <pic:pic xmlns:pic="http://schemas.openxmlformats.org/drawingml/2006/picture">
                   <pic:nvPicPr>
-                    <pic:cNvPr id="2143016266" name="Picture 1" descr="A graph of a logistic regression&#10;&#10;AI-generated content may be incorrect."/>
+                    <pic:cNvPr id="2010060014" name="Picture 1" descr="A screenshot of a computer&#10;&#10;AI-generated content may be incorrect."/>
                     <pic:cNvPicPr/>
                   </pic:nvPicPr>
                   <pic:blipFill>
-                    <a:blip r:embed="rId7"/>
+                    <a:blip r:embed="rId15"/>
                     <a:stretch>
                       <a:fillRect/>
                     </a:stretch>
@@ -959,7 +2353,7 @@
                   <pic:spPr>
                     <a:xfrm>
                       <a:off x="0" y="0"/>
-                      <a:ext cx="4997707" cy="2673487"/>
+                      <a:ext cx="3474542" cy="2196831"/>
                     </a:xfrm>
                     <a:prstGeom prst="rect">
                       <a:avLst/>
@@ -972,7 +2366,927 @@
         </w:drawing>
       </w:r>
     </w:p>
+    <w:p>
+      <w:r>
+        <w:tab/>
+      </w:r>
+    </w:p>
+    <w:p>
+      <w:pPr>
+        <w:ind w:left="1440"/>
+      </w:pPr>
+      <w:r>
+        <w:t xml:space="preserve">When we do the real training, we are using the parameters that we have found. Since classes are </w:t>
+      </w:r>
+      <w:r>
+        <w:t>imbalanced,</w:t>
+      </w:r>
+      <w:r>
+        <w:t xml:space="preserve"> we need to </w:t>
+      </w:r>
+      <w:proofErr w:type="gramStart"/>
+      <w:r>
+        <w:t>look</w:t>
+      </w:r>
+      <w:proofErr w:type="gramEnd"/>
+      <w:r>
+        <w:t xml:space="preserve"> the confusion matrix and weighted f1 score. </w:t>
+      </w:r>
+    </w:p>
+    <w:p>
+      <w:pPr>
+        <w:ind w:left="1440"/>
+        <w:jc w:val="center"/>
+        <w:rPr>
+          <w:lang w:val="tr-TR"/>
+        </w:rPr>
+      </w:pPr>
+      <w:r>
+        <w:rPr>
+          <w:lang w:val="tr-TR"/>
+        </w:rPr>
+        <w:lastRenderedPageBreak/>
+        <w:drawing>
+          <wp:inline distT="0" distB="0" distL="0" distR="0" wp14:anchorId="087D0747" wp14:editId="1883FD41">
+            <wp:extent cx="2940201" cy="2635385"/>
+            <wp:effectExtent l="0" t="0" r="0" b="0"/>
+            <wp:docPr id="470629426" name="Picture 1" descr="A diagram of a confused matrix&#10;&#10;AI-generated content may be incorrect."/>
+            <wp:cNvGraphicFramePr>
+              <a:graphicFrameLocks xmlns:a="http://schemas.openxmlformats.org/drawingml/2006/main" noChangeAspect="1"/>
+            </wp:cNvGraphicFramePr>
+            <a:graphic xmlns:a="http://schemas.openxmlformats.org/drawingml/2006/main">
+              <a:graphicData uri="http://schemas.openxmlformats.org/drawingml/2006/picture">
+                <pic:pic xmlns:pic="http://schemas.openxmlformats.org/drawingml/2006/picture">
+                  <pic:nvPicPr>
+                    <pic:cNvPr id="470629426" name="Picture 1" descr="A diagram of a confused matrix&#10;&#10;AI-generated content may be incorrect."/>
+                    <pic:cNvPicPr/>
+                  </pic:nvPicPr>
+                  <pic:blipFill>
+                    <a:blip r:embed="rId16"/>
+                    <a:stretch>
+                      <a:fillRect/>
+                    </a:stretch>
+                  </pic:blipFill>
+                  <pic:spPr>
+                    <a:xfrm>
+                      <a:off x="0" y="0"/>
+                      <a:ext cx="2940201" cy="2635385"/>
+                    </a:xfrm>
+                    <a:prstGeom prst="rect">
+                      <a:avLst/>
+                    </a:prstGeom>
+                  </pic:spPr>
+                </pic:pic>
+              </a:graphicData>
+            </a:graphic>
+          </wp:inline>
+        </w:drawing>
+      </w:r>
+    </w:p>
+    <w:p>
+      <w:pPr>
+        <w:ind w:left="1440"/>
+        <w:jc w:val="center"/>
+        <w:rPr>
+          <w:lang w:val="tr-TR"/>
+        </w:rPr>
+      </w:pPr>
+      <w:r>
+        <w:rPr>
+          <w:b/>
+          <w:bCs/>
+          <w:lang w:val="tr-TR"/>
+        </w:rPr>
+        <w:t>Figure 7</w:t>
+      </w:r>
+      <w:r>
+        <w:rPr>
+          <w:lang w:val="tr-TR"/>
+        </w:rPr>
+        <w:t>: Confusion matrix of the random forest model</w:t>
+      </w:r>
+    </w:p>
+    <w:p>
+      <w:pPr>
+        <w:ind w:left="720"/>
+        <w:jc w:val="both"/>
+      </w:pPr>
+      <w:r>
+        <w:rPr>
+          <w:lang w:val="tr-TR"/>
+        </w:rPr>
+        <w:t>In figure 7, the diagonal shows the correct predictions.</w:t>
+      </w:r>
+      <w:r>
+        <w:rPr>
+          <w:lang w:val="tr-TR"/>
+        </w:rPr>
+        <w:t xml:space="preserve"> As we can see, more correct predictions have been made for the classes which has more points in the training dataset. However, we need to get a number to understand whether it is good or not. In order to do that, as we said before, we are using weighted f1 score. And it gives </w:t>
+      </w:r>
+      <w:r>
+        <w:rPr>
+          <w:b/>
+          <w:bCs/>
+        </w:rPr>
+        <w:t>0.816</w:t>
+      </w:r>
+      <w:r>
+        <w:rPr>
+          <w:b/>
+          <w:bCs/>
+        </w:rPr>
+        <w:t>7</w:t>
+      </w:r>
+      <w:r>
+        <w:t>, which is relatively good.</w:t>
+      </w:r>
+    </w:p>
+    <w:p>
+      <w:pPr>
+        <w:ind w:left="720"/>
+        <w:rPr>
+          <w:lang w:val="tr-TR"/>
+        </w:rPr>
+      </w:pPr>
+    </w:p>
+    <w:p>
+      <w:pPr>
+        <w:pStyle w:val="ListParagraph"/>
+        <w:numPr>
+          <w:ilvl w:val="0"/>
+          <w:numId w:val="5"/>
+        </w:numPr>
+        <w:rPr>
+          <w:b/>
+          <w:bCs/>
+          <w:lang w:val="tr-TR"/>
+        </w:rPr>
+      </w:pPr>
+      <w:r>
+        <w:rPr>
+          <w:b/>
+          <w:bCs/>
+          <w:lang w:val="tr-TR"/>
+        </w:rPr>
+        <w:t>Logistic Regression Classifier</w:t>
+      </w:r>
+    </w:p>
+    <w:p>
+      <w:pPr>
+        <w:pStyle w:val="ListParagraph"/>
+        <w:jc w:val="both"/>
+        <w:rPr>
+          <w:lang w:val="tr-TR"/>
+        </w:rPr>
+      </w:pPr>
+      <w:r>
+        <w:rPr>
+          <w:lang w:val="tr-TR"/>
+        </w:rPr>
+        <w:t>Logistic regression is also used because of its speed. It is also the baseline model in machine learning tasks. If it performs bad, then we can focus on random forest.</w:t>
+      </w:r>
+      <w:r>
+        <w:rPr>
+          <w:lang w:val="tr-TR"/>
+        </w:rPr>
+        <w:t xml:space="preserve"> It assumes that the relationships are linear.</w:t>
+      </w:r>
+    </w:p>
+    <w:p>
+      <w:pPr>
+        <w:pStyle w:val="ListParagraph"/>
+        <w:jc w:val="both"/>
+        <w:rPr>
+          <w:lang w:val="tr-TR"/>
+        </w:rPr>
+      </w:pPr>
+      <w:r>
+        <w:rPr>
+          <w:lang w:val="tr-TR"/>
+        </w:rPr>
+        <w:t>In this case, we need to look a lot of different sets of parameter configurations</w:t>
+      </w:r>
+      <w:r>
+        <w:rPr>
+          <w:lang w:val="tr-TR"/>
+        </w:rPr>
+        <w:t>. And since some parameters are dependent on other parameters, we need to put conditions when we are doing grid search</w:t>
+      </w:r>
+      <w:r>
+        <w:rPr>
+          <w:lang w:val="tr-TR"/>
+        </w:rPr>
+        <w:t xml:space="preserve"> before our real training task</w:t>
+      </w:r>
+      <w:r>
+        <w:rPr>
+          <w:lang w:val="tr-TR"/>
+        </w:rPr>
+        <w:t>.</w:t>
+      </w:r>
+    </w:p>
+    <w:p>
+      <w:pPr>
+        <w:pStyle w:val="ListParagraph"/>
+        <w:rPr>
+          <w:lang w:val="tr-TR"/>
+        </w:rPr>
+      </w:pPr>
+      <w:r>
+        <w:rPr>
+          <w:lang w:val="tr-TR"/>
+        </w:rPr>
+        <w:t>If solver is “lbfgs”, “newton-cg”, or “sag” then penalty will be L2.</w:t>
+      </w:r>
+    </w:p>
+    <w:p>
+      <w:pPr>
+        <w:pStyle w:val="ListParagraph"/>
+        <w:jc w:val="both"/>
+        <w:rPr>
+          <w:lang w:val="tr-TR"/>
+        </w:rPr>
+      </w:pPr>
+      <w:r>
+        <w:rPr>
+          <w:lang w:val="tr-TR"/>
+        </w:rPr>
+        <w:t>If solver is “saga” and penalty is “elasticnet” then we can define “L1_ratio”</w:t>
+      </w:r>
+      <w:r>
+        <w:rPr>
+          <w:lang w:val="tr-TR"/>
+        </w:rPr>
+        <w:t xml:space="preserve"> since elasticnet uses both L1 and L2 regularization at the same time and we can adjust their ratio</w:t>
+      </w:r>
+      <w:r>
+        <w:rPr>
+          <w:lang w:val="tr-TR"/>
+        </w:rPr>
+        <w:t>.</w:t>
+      </w:r>
+      <w:r>
+        <w:rPr>
+          <w:lang w:val="tr-TR"/>
+        </w:rPr>
+        <w:t xml:space="preserve"> </w:t>
+      </w:r>
+      <w:r>
+        <w:rPr>
+          <w:lang w:val="tr-TR"/>
+        </w:rPr>
+        <w:t>However, if solver is “saga” and penalty is either L1 or L2 then we can’t</w:t>
+      </w:r>
+      <w:r>
+        <w:rPr>
+          <w:lang w:val="tr-TR"/>
+        </w:rPr>
+        <w:t xml:space="preserve"> since we are only using one of them, we don’t need a ratio</w:t>
+      </w:r>
+      <w:r>
+        <w:rPr>
+          <w:lang w:val="tr-TR"/>
+        </w:rPr>
+        <w:t>.</w:t>
+      </w:r>
+    </w:p>
+    <w:p>
+      <w:pPr>
+        <w:pStyle w:val="ListParagraph"/>
+        <w:jc w:val="both"/>
+        <w:rPr>
+          <w:lang w:val="tr-TR"/>
+        </w:rPr>
+      </w:pPr>
+      <w:r>
+        <w:rPr>
+          <w:lang w:val="tr-TR"/>
+        </w:rPr>
+        <w:t>Notice that we can’t use “liblinear” in our case since liblinear can only handle binary classification. Since our classification task is multiclass, we can’t use it.</w:t>
+      </w:r>
+      <w:r>
+        <w:rPr>
+          <w:lang w:val="tr-TR"/>
+        </w:rPr>
+        <w:t xml:space="preserve"> </w:t>
+      </w:r>
+      <w:r>
+        <w:rPr>
+          <w:lang w:val="tr-TR"/>
+        </w:rPr>
+        <w:t>“</w:t>
+      </w:r>
+      <w:r>
+        <w:rPr>
+          <w:lang w:val="tr-TR"/>
+        </w:rPr>
+        <w:t>newton-cholesky</w:t>
+      </w:r>
+      <w:r>
+        <w:rPr>
+          <w:lang w:val="tr-TR"/>
+        </w:rPr>
+        <w:t>”</w:t>
+      </w:r>
+      <w:r>
+        <w:rPr>
+          <w:lang w:val="tr-TR"/>
+        </w:rPr>
+        <w:t xml:space="preserve"> is not a good choice</w:t>
+      </w:r>
+      <w:r>
+        <w:rPr>
+          <w:lang w:val="tr-TR"/>
+        </w:rPr>
+        <w:t xml:space="preserve"> as well</w:t>
+      </w:r>
+      <w:r>
+        <w:rPr>
+          <w:lang w:val="tr-TR"/>
+        </w:rPr>
+        <w:t xml:space="preserve"> since the memory usage of this solver has a quadratic dependency on n_features * n_classes because it explicitly computes the </w:t>
+      </w:r>
+      <w:r>
+        <w:rPr>
+          <w:lang w:val="tr-TR"/>
+        </w:rPr>
+        <w:lastRenderedPageBreak/>
+        <w:t>full Hessian matrix.</w:t>
+      </w:r>
+      <w:r>
+        <w:rPr>
+          <w:lang w:val="tr-TR"/>
+        </w:rPr>
+        <w:t xml:space="preserve"> </w:t>
+      </w:r>
+      <w:r>
+        <w:rPr>
+          <w:lang w:val="tr-TR"/>
+        </w:rPr>
+        <w:t xml:space="preserve">Therefore, for our task we can use solver: </w:t>
+      </w:r>
+      <w:r>
+        <w:rPr>
+          <w:lang w:val="tr-TR"/>
+        </w:rPr>
+        <w:t xml:space="preserve">“lbfgs”, “newton-cg”, “sag”, </w:t>
+      </w:r>
+      <w:r>
+        <w:rPr>
+          <w:lang w:val="tr-TR"/>
+        </w:rPr>
+        <w:t xml:space="preserve"> and </w:t>
+      </w:r>
+      <w:r>
+        <w:rPr>
+          <w:lang w:val="tr-TR"/>
+        </w:rPr>
+        <w:t>“saga”</w:t>
+      </w:r>
+      <w:r>
+        <w:rPr>
+          <w:lang w:val="tr-TR"/>
+        </w:rPr>
+        <w:t>.</w:t>
+      </w:r>
+    </w:p>
+    <w:p>
+      <w:pPr>
+        <w:pStyle w:val="ListParagraph"/>
+        <w:jc w:val="both"/>
+        <w:rPr>
+          <w:lang w:val="tr-TR"/>
+        </w:rPr>
+      </w:pPr>
+    </w:p>
+    <w:p>
+      <w:pPr>
+        <w:pStyle w:val="ListParagraph"/>
+        <w:jc w:val="both"/>
+        <w:rPr>
+          <w:lang w:val="tr-TR"/>
+        </w:rPr>
+      </w:pPr>
+      <w:r>
+        <w:rPr>
+          <w:lang w:val="tr-TR"/>
+        </w:rPr>
+        <w:t>In the first grid search, when C: either 0.1, 1, or 10 and solver can be any solver other than “</w:t>
+      </w:r>
+      <w:r>
+        <w:rPr>
+          <w:lang w:val="tr-TR"/>
+        </w:rPr>
+        <w:t>liblinear</w:t>
+      </w:r>
+      <w:r>
+        <w:rPr>
+          <w:lang w:val="tr-TR"/>
+        </w:rPr>
+        <w:t xml:space="preserve">”. It turns out the best results occured when C:0.1 or 1, and solver is </w:t>
+      </w:r>
+      <w:r>
+        <w:rPr>
+          <w:lang w:val="tr-TR"/>
+        </w:rPr>
+        <w:t>“lbfgs”</w:t>
+      </w:r>
+      <w:r>
+        <w:rPr>
+          <w:lang w:val="tr-TR"/>
+        </w:rPr>
+        <w:t xml:space="preserve">, or </w:t>
+      </w:r>
+      <w:r>
+        <w:rPr>
+          <w:lang w:val="tr-TR"/>
+        </w:rPr>
+        <w:t>“newton-cg”</w:t>
+      </w:r>
+      <w:r>
+        <w:rPr>
+          <w:lang w:val="tr-TR"/>
+        </w:rPr>
+        <w:t xml:space="preserve">. </w:t>
+      </w:r>
+      <w:r>
+        <w:rPr>
+          <w:lang w:val="tr-TR"/>
+        </w:rPr>
+        <w:t xml:space="preserve">The best result has </w:t>
+      </w:r>
+      <w:r>
+        <w:rPr>
+          <w:b/>
+          <w:bCs/>
+          <w:lang w:val="tr-TR"/>
+        </w:rPr>
+        <w:t>0.8068</w:t>
+      </w:r>
+      <w:r>
+        <w:rPr>
+          <w:lang w:val="tr-TR"/>
+        </w:rPr>
+        <w:t xml:space="preserve"> f1 score. </w:t>
+      </w:r>
+      <w:r>
+        <w:rPr>
+          <w:lang w:val="tr-TR"/>
+        </w:rPr>
+        <w:t>So now, we can make our boundries smaller</w:t>
+      </w:r>
+      <w:r>
+        <w:rPr>
+          <w:lang w:val="tr-TR"/>
+        </w:rPr>
+        <w:t>.</w:t>
+      </w:r>
+    </w:p>
+    <w:p>
+      <w:pPr>
+        <w:pStyle w:val="ListParagraph"/>
+        <w:jc w:val="both"/>
+        <w:rPr>
+          <w:lang w:val="tr-TR"/>
+        </w:rPr>
+      </w:pPr>
+    </w:p>
+    <w:p>
+      <w:pPr>
+        <w:pStyle w:val="ListParagraph"/>
+        <w:jc w:val="both"/>
+      </w:pPr>
+      <w:r>
+        <w:rPr>
+          <w:lang w:val="tr-TR"/>
+        </w:rPr>
+        <w:t xml:space="preserve">In the </w:t>
+      </w:r>
+      <w:r>
+        <w:rPr>
+          <w:lang w:val="tr-TR"/>
+        </w:rPr>
+        <w:t>second grid search, we are just using two solver (</w:t>
+      </w:r>
+      <w:r>
+        <w:rPr>
+          <w:lang w:val="tr-TR"/>
+        </w:rPr>
+        <w:t>“lbfgs”</w:t>
+      </w:r>
+      <w:r>
+        <w:rPr>
+          <w:lang w:val="tr-TR"/>
+        </w:rPr>
+        <w:t xml:space="preserve">, or </w:t>
+      </w:r>
+      <w:r>
+        <w:rPr>
+          <w:lang w:val="tr-TR"/>
+        </w:rPr>
+        <w:t>“newton-cg”</w:t>
+      </w:r>
+      <w:r>
+        <w:rPr>
+          <w:lang w:val="tr-TR"/>
+        </w:rPr>
+        <w:t>) and C is between 0.1 and 2.</w:t>
+      </w:r>
+      <w:r>
+        <w:rPr>
+          <w:lang w:val="tr-TR"/>
+        </w:rPr>
+        <w:t xml:space="preserve"> </w:t>
+      </w:r>
+      <w:r>
+        <w:rPr>
+          <w:lang w:val="tr-TR"/>
+        </w:rPr>
+        <w:t xml:space="preserve">It gives </w:t>
+      </w:r>
+      <w:r>
+        <w:rPr>
+          <w:b/>
+          <w:bCs/>
+        </w:rPr>
+        <w:t>0.808</w:t>
+      </w:r>
+      <w:r>
+        <w:rPr>
+          <w:b/>
+          <w:bCs/>
+        </w:rPr>
+        <w:t>8</w:t>
+      </w:r>
+      <w:r>
+        <w:t xml:space="preserve"> f1 score by using C around 0.2 and both solver. </w:t>
+      </w:r>
+    </w:p>
+    <w:p>
+      <w:pPr>
+        <w:pStyle w:val="ListParagraph"/>
+        <w:jc w:val="both"/>
+      </w:pPr>
+    </w:p>
+    <w:p>
+      <w:pPr>
+        <w:pStyle w:val="ListParagraph"/>
+        <w:jc w:val="both"/>
+      </w:pPr>
+      <w:r>
+        <w:t>In the third grid search, we are trying to walk around between 0.1 and 0.3.</w:t>
+      </w:r>
+      <w:r>
+        <w:t xml:space="preserve"> It gives us </w:t>
+      </w:r>
+      <w:r>
+        <w:rPr>
+          <w:b/>
+          <w:bCs/>
+        </w:rPr>
+        <w:t>0.835</w:t>
+      </w:r>
+      <w:r>
+        <w:rPr>
+          <w:b/>
+          <w:bCs/>
+        </w:rPr>
+        <w:t>2</w:t>
+      </w:r>
+      <w:r>
+        <w:t xml:space="preserve"> f1 score, which is pretty good.</w:t>
+      </w:r>
+    </w:p>
+    <w:p>
+      <w:pPr>
+        <w:pStyle w:val="ListParagraph"/>
+        <w:jc w:val="both"/>
+      </w:pPr>
+    </w:p>
+    <w:p>
+      <w:pPr>
+        <w:pStyle w:val="ListParagraph"/>
+        <w:jc w:val="both"/>
+      </w:pPr>
+      <w:r>
+        <w:t>Now that we have found our best parameters</w:t>
+      </w:r>
+      <w:r>
+        <w:t xml:space="preserve"> (C:0.</w:t>
+      </w:r>
+      <w:r>
+        <w:t>18</w:t>
+      </w:r>
+      <w:r>
+        <w:t xml:space="preserve">, solver: </w:t>
+      </w:r>
+      <w:proofErr w:type="spellStart"/>
+      <w:r>
+        <w:t>lbfgs</w:t>
+      </w:r>
+      <w:proofErr w:type="spellEnd"/>
+      <w:r>
+        <w:t>, penalty: l2)</w:t>
+      </w:r>
+      <w:r>
+        <w:t>, we can train our real model and use it for predictions.</w:t>
+      </w:r>
+      <w:r>
+        <w:t xml:space="preserve"> </w:t>
+      </w:r>
+      <w:r>
+        <w:t xml:space="preserve">After we trained our model by using our training data, we can see that logistic regression confusion matrix shows better predictions (see. </w:t>
+      </w:r>
+      <w:r>
+        <w:t>Figure 8</w:t>
+      </w:r>
+      <w:r>
+        <w:t>)</w:t>
+      </w:r>
+      <w:r>
+        <w:t>.</w:t>
+      </w:r>
+    </w:p>
+    <w:p>
+      <w:pPr>
+        <w:pStyle w:val="ListParagraph"/>
+        <w:jc w:val="center"/>
+      </w:pPr>
+      <w:r>
+        <w:drawing>
+          <wp:inline distT="0" distB="0" distL="0" distR="0" wp14:anchorId="432C25AF" wp14:editId="5F05EC38">
+            <wp:extent cx="2923890" cy="2583815"/>
+            <wp:effectExtent l="0" t="0" r="0" b="6985"/>
+            <wp:docPr id="324093187" name="Picture 1" descr="A diagram of a confused matrix&#10;&#10;AI-generated content may be incorrect."/>
+            <wp:cNvGraphicFramePr>
+              <a:graphicFrameLocks xmlns:a="http://schemas.openxmlformats.org/drawingml/2006/main" noChangeAspect="1"/>
+            </wp:cNvGraphicFramePr>
+            <a:graphic xmlns:a="http://schemas.openxmlformats.org/drawingml/2006/main">
+              <a:graphicData uri="http://schemas.openxmlformats.org/drawingml/2006/picture">
+                <pic:pic xmlns:pic="http://schemas.openxmlformats.org/drawingml/2006/picture">
+                  <pic:nvPicPr>
+                    <pic:cNvPr id="324093187" name="Picture 1" descr="A diagram of a confused matrix&#10;&#10;AI-generated content may be incorrect."/>
+                    <pic:cNvPicPr/>
+                  </pic:nvPicPr>
+                  <pic:blipFill rotWithShape="1">
+                    <a:blip r:embed="rId17"/>
+                    <a:srcRect r="2629"/>
+                    <a:stretch/>
+                  </pic:blipFill>
+                  <pic:spPr bwMode="auto">
+                    <a:xfrm>
+                      <a:off x="0" y="0"/>
+                      <a:ext cx="2951601" cy="2608303"/>
+                    </a:xfrm>
+                    <a:prstGeom prst="rect">
+                      <a:avLst/>
+                    </a:prstGeom>
+                    <a:ln>
+                      <a:noFill/>
+                    </a:ln>
+                    <a:extLst>
+                      <a:ext uri="{53640926-AAD7-44D8-BBD7-CCE9431645EC}">
+                        <a14:shadowObscured xmlns:a14="http://schemas.microsoft.com/office/drawing/2010/main"/>
+                      </a:ext>
+                    </a:extLst>
+                  </pic:spPr>
+                </pic:pic>
+              </a:graphicData>
+            </a:graphic>
+          </wp:inline>
+        </w:drawing>
+      </w:r>
+    </w:p>
+    <w:p>
+      <w:pPr>
+        <w:pStyle w:val="ListParagraph"/>
+      </w:pPr>
+      <w:r>
+        <w:rPr>
+          <w:b/>
+          <w:bCs/>
+        </w:rPr>
+        <w:t>Figure 8</w:t>
+      </w:r>
+      <w:r>
+        <w:t>: Confusion matrix of the logistic regression classifier.</w:t>
+      </w:r>
+      <w:r>
+        <w:t xml:space="preserve"> It shows </w:t>
+      </w:r>
+      <w:r>
+        <w:rPr>
+          <w:b/>
+          <w:bCs/>
+        </w:rPr>
+        <w:t>0.860</w:t>
+      </w:r>
+    </w:p>
+    <w:p>
+      <w:pPr>
+        <w:pStyle w:val="ListParagraph"/>
+      </w:pPr>
+      <w:r>
+        <w:t>weighted f1 score.</w:t>
+      </w:r>
+    </w:p>
+    <w:p>
+      <w:r>
+        <w:tab/>
+      </w:r>
+    </w:p>
+    <w:p>
+      <w:pPr>
+        <w:jc w:val="center"/>
+        <w:rPr>
+          <w:lang w:val="tr-TR"/>
+        </w:rPr>
+      </w:pPr>
+      <w:r>
+        <w:rPr>
+          <w:lang w:val="tr-TR"/>
+        </w:rPr>
+        <w:lastRenderedPageBreak/>
+        <w:drawing>
+          <wp:inline distT="0" distB="0" distL="0" distR="0" wp14:anchorId="6F585E99" wp14:editId="5856E99F">
+            <wp:extent cx="3920422" cy="2146180"/>
+            <wp:effectExtent l="0" t="0" r="4445" b="6985"/>
+            <wp:docPr id="46174428" name="Picture 1" descr="A graph with a curve&#10;&#10;AI-generated content may be incorrect."/>
+            <wp:cNvGraphicFramePr>
+              <a:graphicFrameLocks xmlns:a="http://schemas.openxmlformats.org/drawingml/2006/main" noChangeAspect="1"/>
+            </wp:cNvGraphicFramePr>
+            <a:graphic xmlns:a="http://schemas.openxmlformats.org/drawingml/2006/main">
+              <a:graphicData uri="http://schemas.openxmlformats.org/drawingml/2006/picture">
+                <pic:pic xmlns:pic="http://schemas.openxmlformats.org/drawingml/2006/picture">
+                  <pic:nvPicPr>
+                    <pic:cNvPr id="46174428" name="Picture 1" descr="A graph with a curve&#10;&#10;AI-generated content may be incorrect."/>
+                    <pic:cNvPicPr/>
+                  </pic:nvPicPr>
+                  <pic:blipFill>
+                    <a:blip r:embed="rId18"/>
+                    <a:stretch>
+                      <a:fillRect/>
+                    </a:stretch>
+                  </pic:blipFill>
+                  <pic:spPr>
+                    <a:xfrm>
+                      <a:off x="0" y="0"/>
+                      <a:ext cx="3928507" cy="2150606"/>
+                    </a:xfrm>
+                    <a:prstGeom prst="rect">
+                      <a:avLst/>
+                    </a:prstGeom>
+                  </pic:spPr>
+                </pic:pic>
+              </a:graphicData>
+            </a:graphic>
+          </wp:inline>
+        </w:drawing>
+      </w:r>
+    </w:p>
+    <w:p>
+      <w:pPr>
+        <w:ind w:left="720"/>
+        <w:rPr>
+          <w:lang w:val="tr-TR"/>
+        </w:rPr>
+      </w:pPr>
+      <w:r>
+        <w:rPr>
+          <w:b/>
+          <w:bCs/>
+          <w:lang w:val="tr-TR"/>
+        </w:rPr>
+        <w:t>Figure 9</w:t>
+      </w:r>
+      <w:r>
+        <w:rPr>
+          <w:lang w:val="tr-TR"/>
+        </w:rPr>
+        <w:t xml:space="preserve">: The density plot shows the density of the scores that we got. So, we can expect something around </w:t>
+      </w:r>
+      <w:r>
+        <w:rPr>
+          <w:b/>
+          <w:bCs/>
+          <w:lang w:val="tr-TR"/>
+        </w:rPr>
+        <w:t>0.82</w:t>
+      </w:r>
+      <w:r>
+        <w:rPr>
+          <w:b/>
+          <w:bCs/>
+          <w:lang w:val="tr-TR"/>
+        </w:rPr>
+        <w:t xml:space="preserve"> </w:t>
+      </w:r>
+      <w:r>
+        <w:rPr>
+          <w:lang w:val="tr-TR"/>
+        </w:rPr>
+        <w:t>for</w:t>
+      </w:r>
+      <w:r>
+        <w:rPr>
+          <w:b/>
+          <w:bCs/>
+          <w:lang w:val="tr-TR"/>
+        </w:rPr>
+        <w:t xml:space="preserve"> </w:t>
+      </w:r>
+      <w:r>
+        <w:rPr>
+          <w:lang w:val="tr-TR"/>
+        </w:rPr>
+        <w:t>f1 score.</w:t>
+      </w:r>
+    </w:p>
+    <w:p>
+      <w:pPr>
+        <w:rPr>
+          <w:lang w:val="tr-TR"/>
+        </w:rPr>
+      </w:pPr>
+      <w:r>
+        <w:rPr>
+          <w:lang w:val="tr-TR"/>
+        </w:rPr>
+        <w:tab/>
+      </w:r>
+    </w:p>
+    <w:p>
+      <w:pPr>
+        <w:rPr>
+          <w:b/>
+          <w:bCs/>
+          <w:lang w:val="tr-TR"/>
+        </w:rPr>
+      </w:pPr>
+      <w:r>
+        <w:rPr>
+          <w:b/>
+          <w:bCs/>
+          <w:lang w:val="tr-TR"/>
+        </w:rPr>
+        <w:tab/>
+        <w:t>Discussion</w:t>
+      </w:r>
+    </w:p>
+    <w:p>
+      <w:pPr>
+        <w:ind w:left="720"/>
+        <w:jc w:val="both"/>
+        <w:rPr>
+          <w:lang w:val="tr-TR"/>
+        </w:rPr>
+      </w:pPr>
+      <w:r>
+        <w:rPr>
+          <w:lang w:val="tr-TR"/>
+        </w:rPr>
+        <w:t>As a result, logistic regression achieved a slightly better F1 score than random forest. I chose these two models to compare a simple linear model (logistic regression) with a more complex ensemble model (random forest). This dataset, with around 700 samples, provides a valuable opportunity to observe the behavior of models with different levels of complexity.</w:t>
+      </w:r>
+      <w:r>
+        <w:rPr>
+          <w:lang w:val="tr-TR"/>
+        </w:rPr>
+        <w:t xml:space="preserve"> </w:t>
+      </w:r>
+      <w:r>
+        <w:rPr>
+          <w:lang w:val="tr-TR"/>
+        </w:rPr>
+        <w:t>It is well known that when working with small datasets, simpler models tend to generalize better, as they are less prone to overfitting. In contrast, complex models like random forests often require larger datasets to learn stable patterns. In this case, logistic regression outperformed random forest, likely due to its simplicity and robustness in low-data regimes.</w:t>
+      </w:r>
+      <w:r>
+        <w:rPr>
+          <w:lang w:val="tr-TR"/>
+        </w:rPr>
+        <w:t xml:space="preserve"> </w:t>
+      </w:r>
+      <w:r>
+        <w:rPr>
+          <w:lang w:val="tr-TR"/>
+        </w:rPr>
+        <w:t>Additionally, random forests do not extrapolate beyond the patterns they have seen in the training data, which can be a limitation in biological tasks involving continuous variation. Therefore, logistic regression was preferred</w:t>
+      </w:r>
+      <w:r>
+        <w:rPr>
+          <w:lang w:val="tr-TR"/>
+        </w:rPr>
+        <w:t xml:space="preserve">, </w:t>
+      </w:r>
+      <w:r>
+        <w:rPr>
+          <w:lang w:val="tr-TR"/>
+        </w:rPr>
+        <w:t>not only for its computational efficiency, but also because it generalizes better under the conditions of this dataset.</w:t>
+      </w:r>
+    </w:p>
     <w:sectPr>
+      <w:headerReference w:type="default" r:id="rId19"/>
+      <w:footerReference w:type="default" r:id="rId20"/>
       <w:pgSz w:w="12240" w:h="15840"/>
       <w:pgMar w:top="1440" w:right="1440" w:bottom="1440" w:left="1440" w:header="720" w:footer="720" w:gutter="0"/>
       <w:cols w:space="720"/>
@@ -980,6 +3294,129 @@
     </w:sectPr>
   </w:body>
 </w:document>
+</file>
+
+<file path=word/endnotes.xml><?xml version="1.0" encoding="utf-8"?>
+<w:endnotes xmlns:wpc="http://schemas.microsoft.com/office/word/2010/wordprocessingCanvas" xmlns:cx="http://schemas.microsoft.com/office/drawing/2014/chartex" xmlns:cx1="http://schemas.microsoft.com/office/drawing/2015/9/8/chartex" xmlns:cx2="http://schemas.microsoft.com/office/drawing/2015/10/21/chartex" xmlns:cx3="http://schemas.microsoft.com/office/drawing/2016/5/9/chartex" xmlns:cx4="http://schemas.microsoft.com/office/drawing/2016/5/10/chartex" xmlns:cx5="http://schemas.microsoft.com/office/drawing/2016/5/11/chartex" xmlns:cx6="http://schemas.microsoft.com/office/drawing/2016/5/12/chartex" xmlns:cx7="http://schemas.microsoft.com/office/drawing/2016/5/13/chartex" xmlns:cx8="http://schemas.microsoft.com/office/drawing/2016/5/14/chartex" xmlns:mc="http://schemas.openxmlformats.org/markup-compatibility/2006" xmlns:aink="http://schemas.microsoft.com/office/drawing/2016/ink" xmlns:am3d="http://schemas.microsoft.com/office/drawing/2017/model3d" xmlns:o="urn:schemas-microsoft-com:office:office" xmlns:oel="http://schemas.microsoft.com/office/2019/extlst" xmlns:r="http://schemas.openxmlformats.org/officeDocument/2006/relationships" xmlns:m="http://schemas.openxmlformats.org/officeDocument/2006/math" xmlns:v="urn:schemas-microsoft-com:vml" xmlns:wp14="http://schemas.microsoft.com/office/word/2010/wordprocessingDrawing" xmlns:wp="http://schemas.openxmlformats.org/drawingml/2006/wordprocessingDrawing" xmlns:w10="urn:schemas-microsoft-com:office:word" xmlns:w="http://schemas.openxmlformats.org/wordprocessingml/2006/main" xmlns:w14="http://schemas.microsoft.com/office/word/2010/wordml" xmlns:w15="http://schemas.microsoft.com/office/word/2012/wordml" xmlns:w16cex="http://schemas.microsoft.com/office/word/2018/wordml/cex" xmlns:w16cid="http://schemas.microsoft.com/office/word/2016/wordml/cid" xmlns:w16="http://schemas.microsoft.com/office/word/2018/wordml" xmlns:w16du="http://schemas.microsoft.com/office/word/2023/wordml/word16du" xmlns:w16sdtdh="http://schemas.microsoft.com/office/word/2020/wordml/sdtdatahash" xmlns:w16sdtfl="http://schemas.microsoft.com/office/word/2024/wordml/sdtformatlock" xmlns:w16se="http://schemas.microsoft.com/office/word/2015/wordml/symex" xmlns:wpg="http://schemas.microsoft.com/office/word/2010/wordprocessingGroup" xmlns:wpi="http://schemas.microsoft.com/office/word/2010/wordprocessingInk" xmlns:wne="http://schemas.microsoft.com/office/word/2006/wordml" xmlns:wps="http://schemas.microsoft.com/office/word/2010/wordprocessingShape" mc:Ignorable="w14 w15 w16se w16cid w16 w16cex w16sdtdh w16sdtfl w16du wp14">
+  <w:endnote w:type="separator" w:id="-1">
+    <w:p>
+      <w:pPr>
+        <w:spacing w:after="0" w:line="240" w:lineRule="auto"/>
+      </w:pPr>
+      <w:r>
+        <w:separator/>
+      </w:r>
+    </w:p>
+  </w:endnote>
+  <w:endnote w:type="continuationSeparator" w:id="0">
+    <w:p>
+      <w:pPr>
+        <w:spacing w:after="0" w:line="240" w:lineRule="auto"/>
+      </w:pPr>
+      <w:r>
+        <w:continuationSeparator/>
+      </w:r>
+    </w:p>
+  </w:endnote>
+</w:endnotes>
+</file>
+
+<file path=word/footer1.xml><?xml version="1.0" encoding="utf-8"?>
+<w:ftr xmlns:wpc="http://schemas.microsoft.com/office/word/2010/wordprocessingCanvas" xmlns:cx="http://schemas.microsoft.com/office/drawing/2014/chartex" xmlns:cx1="http://schemas.microsoft.com/office/drawing/2015/9/8/chartex" xmlns:cx2="http://schemas.microsoft.com/office/drawing/2015/10/21/chartex" xmlns:cx3="http://schemas.microsoft.com/office/drawing/2016/5/9/chartex" xmlns:cx4="http://schemas.microsoft.com/office/drawing/2016/5/10/chartex" xmlns:cx5="http://schemas.microsoft.com/office/drawing/2016/5/11/chartex" xmlns:cx6="http://schemas.microsoft.com/office/drawing/2016/5/12/chartex" xmlns:cx7="http://schemas.microsoft.com/office/drawing/2016/5/13/chartex" xmlns:cx8="http://schemas.microsoft.com/office/drawing/2016/5/14/chartex" xmlns:mc="http://schemas.openxmlformats.org/markup-compatibility/2006" xmlns:aink="http://schemas.microsoft.com/office/drawing/2016/ink" xmlns:am3d="http://schemas.microsoft.com/office/drawing/2017/model3d" xmlns:o="urn:schemas-microsoft-com:office:office" xmlns:oel="http://schemas.microsoft.com/office/2019/extlst" xmlns:r="http://schemas.openxmlformats.org/officeDocument/2006/relationships" xmlns:m="http://schemas.openxmlformats.org/officeDocument/2006/math" xmlns:v="urn:schemas-microsoft-com:vml" xmlns:wp14="http://schemas.microsoft.com/office/word/2010/wordprocessingDrawing" xmlns:wp="http://schemas.openxmlformats.org/drawingml/2006/wordprocessingDrawing" xmlns:w10="urn:schemas-microsoft-com:office:word" xmlns:w="http://schemas.openxmlformats.org/wordprocessingml/2006/main" xmlns:w14="http://schemas.microsoft.com/office/word/2010/wordml" xmlns:w15="http://schemas.microsoft.com/office/word/2012/wordml" xmlns:w16cex="http://schemas.microsoft.com/office/word/2018/wordml/cex" xmlns:w16cid="http://schemas.microsoft.com/office/word/2016/wordml/cid" xmlns:w16="http://schemas.microsoft.com/office/word/2018/wordml" xmlns:w16du="http://schemas.microsoft.com/office/word/2023/wordml/word16du" xmlns:w16sdtdh="http://schemas.microsoft.com/office/word/2020/wordml/sdtdatahash" xmlns:w16sdtfl="http://schemas.microsoft.com/office/word/2024/wordml/sdtformatlock" xmlns:w16se="http://schemas.microsoft.com/office/word/2015/wordml/symex" xmlns:wpg="http://schemas.microsoft.com/office/word/2010/wordprocessingGroup" xmlns:wpi="http://schemas.microsoft.com/office/word/2010/wordprocessingInk" xmlns:wne="http://schemas.microsoft.com/office/word/2006/wordml" xmlns:wps="http://schemas.microsoft.com/office/word/2010/wordprocessingShape" mc:Ignorable="w14 w15 w16se w16cid w16 w16cex w16sdtdh w16sdtfl w16du wp14">
+  <w:sdt>
+    <w:sdtPr>
+      <w:id w:val="-678967014"/>
+      <w:docPartObj>
+        <w:docPartGallery w:val="Page Numbers (Bottom of Page)"/>
+        <w:docPartUnique/>
+      </w:docPartObj>
+    </w:sdtPr>
+    <w:sdtEndPr>
+      <w:rPr>
+        <w:noProof/>
+      </w:rPr>
+    </w:sdtEndPr>
+    <w:sdtContent>
+      <w:p>
+        <w:pPr>
+          <w:pStyle w:val="Footer"/>
+          <w:jc w:val="right"/>
+        </w:pPr>
+        <w:r>
+          <w:fldChar w:fldCharType="begin"/>
+        </w:r>
+        <w:r>
+          <w:instrText xml:space="preserve"> PAGE   \* MERGEFORMAT </w:instrText>
+        </w:r>
+        <w:r>
+          <w:fldChar w:fldCharType="separate"/>
+        </w:r>
+        <w:r>
+          <w:rPr>
+            <w:noProof/>
+          </w:rPr>
+          <w:t>2</w:t>
+        </w:r>
+        <w:r>
+          <w:rPr>
+            <w:noProof/>
+          </w:rPr>
+          <w:fldChar w:fldCharType="end"/>
+        </w:r>
+      </w:p>
+    </w:sdtContent>
+  </w:sdt>
+  <w:p>
+    <w:pPr>
+      <w:pStyle w:val="Footer"/>
+    </w:pPr>
+  </w:p>
+</w:ftr>
+</file>
+
+<file path=word/footnotes.xml><?xml version="1.0" encoding="utf-8"?>
+<w:footnotes xmlns:wpc="http://schemas.microsoft.com/office/word/2010/wordprocessingCanvas" xmlns:cx="http://schemas.microsoft.com/office/drawing/2014/chartex" xmlns:cx1="http://schemas.microsoft.com/office/drawing/2015/9/8/chartex" xmlns:cx2="http://schemas.microsoft.com/office/drawing/2015/10/21/chartex" xmlns:cx3="http://schemas.microsoft.com/office/drawing/2016/5/9/chartex" xmlns:cx4="http://schemas.microsoft.com/office/drawing/2016/5/10/chartex" xmlns:cx5="http://schemas.microsoft.com/office/drawing/2016/5/11/chartex" xmlns:cx6="http://schemas.microsoft.com/office/drawing/2016/5/12/chartex" xmlns:cx7="http://schemas.microsoft.com/office/drawing/2016/5/13/chartex" xmlns:cx8="http://schemas.microsoft.com/office/drawing/2016/5/14/chartex" xmlns:mc="http://schemas.openxmlformats.org/markup-compatibility/2006" xmlns:aink="http://schemas.microsoft.com/office/drawing/2016/ink" xmlns:am3d="http://schemas.microsoft.com/office/drawing/2017/model3d" xmlns:o="urn:schemas-microsoft-com:office:office" xmlns:oel="http://schemas.microsoft.com/office/2019/extlst" xmlns:r="http://schemas.openxmlformats.org/officeDocument/2006/relationships" xmlns:m="http://schemas.openxmlformats.org/officeDocument/2006/math" xmlns:v="urn:schemas-microsoft-com:vml" xmlns:wp14="http://schemas.microsoft.com/office/word/2010/wordprocessingDrawing" xmlns:wp="http://schemas.openxmlformats.org/drawingml/2006/wordprocessingDrawing" xmlns:w10="urn:schemas-microsoft-com:office:word" xmlns:w="http://schemas.openxmlformats.org/wordprocessingml/2006/main" xmlns:w14="http://schemas.microsoft.com/office/word/2010/wordml" xmlns:w15="http://schemas.microsoft.com/office/word/2012/wordml" xmlns:w16cex="http://schemas.microsoft.com/office/word/2018/wordml/cex" xmlns:w16cid="http://schemas.microsoft.com/office/word/2016/wordml/cid" xmlns:w16="http://schemas.microsoft.com/office/word/2018/wordml" xmlns:w16du="http://schemas.microsoft.com/office/word/2023/wordml/word16du" xmlns:w16sdtdh="http://schemas.microsoft.com/office/word/2020/wordml/sdtdatahash" xmlns:w16sdtfl="http://schemas.microsoft.com/office/word/2024/wordml/sdtformatlock" xmlns:w16se="http://schemas.microsoft.com/office/word/2015/wordml/symex" xmlns:wpg="http://schemas.microsoft.com/office/word/2010/wordprocessingGroup" xmlns:wpi="http://schemas.microsoft.com/office/word/2010/wordprocessingInk" xmlns:wne="http://schemas.microsoft.com/office/word/2006/wordml" xmlns:wps="http://schemas.microsoft.com/office/word/2010/wordprocessingShape" mc:Ignorable="w14 w15 w16se w16cid w16 w16cex w16sdtdh w16sdtfl w16du wp14">
+  <w:footnote w:type="separator" w:id="-1">
+    <w:p>
+      <w:pPr>
+        <w:spacing w:after="0" w:line="240" w:lineRule="auto"/>
+      </w:pPr>
+      <w:r>
+        <w:separator/>
+      </w:r>
+    </w:p>
+  </w:footnote>
+  <w:footnote w:type="continuationSeparator" w:id="0">
+    <w:p>
+      <w:pPr>
+        <w:spacing w:after="0" w:line="240" w:lineRule="auto"/>
+      </w:pPr>
+      <w:r>
+        <w:continuationSeparator/>
+      </w:r>
+    </w:p>
+  </w:footnote>
+</w:footnotes>
+</file>
+
+<file path=word/header1.xml><?xml version="1.0" encoding="utf-8"?>
+<w:hdr xmlns:wpc="http://schemas.microsoft.com/office/word/2010/wordprocessingCanvas" xmlns:cx="http://schemas.microsoft.com/office/drawing/2014/chartex" xmlns:cx1="http://schemas.microsoft.com/office/drawing/2015/9/8/chartex" xmlns:cx2="http://schemas.microsoft.com/office/drawing/2015/10/21/chartex" xmlns:cx3="http://schemas.microsoft.com/office/drawing/2016/5/9/chartex" xmlns:cx4="http://schemas.microsoft.com/office/drawing/2016/5/10/chartex" xmlns:cx5="http://schemas.microsoft.com/office/drawing/2016/5/11/chartex" xmlns:cx6="http://schemas.microsoft.com/office/drawing/2016/5/12/chartex" xmlns:cx7="http://schemas.microsoft.com/office/drawing/2016/5/13/chartex" xmlns:cx8="http://schemas.microsoft.com/office/drawing/2016/5/14/chartex" xmlns:mc="http://schemas.openxmlformats.org/markup-compatibility/2006" xmlns:aink="http://schemas.microsoft.com/office/drawing/2016/ink" xmlns:am3d="http://schemas.microsoft.com/office/drawing/2017/model3d" xmlns:o="urn:schemas-microsoft-com:office:office" xmlns:oel="http://schemas.microsoft.com/office/2019/extlst" xmlns:r="http://schemas.openxmlformats.org/officeDocument/2006/relationships" xmlns:m="http://schemas.openxmlformats.org/officeDocument/2006/math" xmlns:v="urn:schemas-microsoft-com:vml" xmlns:wp14="http://schemas.microsoft.com/office/word/2010/wordprocessingDrawing" xmlns:wp="http://schemas.openxmlformats.org/drawingml/2006/wordprocessingDrawing" xmlns:w10="urn:schemas-microsoft-com:office:word" xmlns:w="http://schemas.openxmlformats.org/wordprocessingml/2006/main" xmlns:w14="http://schemas.microsoft.com/office/word/2010/wordml" xmlns:w15="http://schemas.microsoft.com/office/word/2012/wordml" xmlns:w16cex="http://schemas.microsoft.com/office/word/2018/wordml/cex" xmlns:w16cid="http://schemas.microsoft.com/office/word/2016/wordml/cid" xmlns:w16="http://schemas.microsoft.com/office/word/2018/wordml" xmlns:w16du="http://schemas.microsoft.com/office/word/2023/wordml/word16du" xmlns:w16sdtdh="http://schemas.microsoft.com/office/word/2020/wordml/sdtdatahash" xmlns:w16sdtfl="http://schemas.microsoft.com/office/word/2024/wordml/sdtformatlock" xmlns:w16se="http://schemas.microsoft.com/office/word/2015/wordml/symex" xmlns:wpg="http://schemas.microsoft.com/office/word/2010/wordprocessingGroup" xmlns:wpi="http://schemas.microsoft.com/office/word/2010/wordprocessingInk" xmlns:wne="http://schemas.microsoft.com/office/word/2006/wordml" xmlns:wps="http://schemas.microsoft.com/office/word/2010/wordprocessingShape" mc:Ignorable="w14 w15 w16se w16cid w16 w16cex w16sdtdh w16sdtfl w16du wp14">
+  <w:p>
+    <w:pPr>
+      <w:pStyle w:val="Header"/>
+      <w:rPr>
+        <w:lang w:val="tr-TR"/>
+      </w:rPr>
+    </w:pPr>
+    <w:r>
+      <w:rPr>
+        <w:lang w:val="tr-TR"/>
+      </w:rPr>
+      <w:tab/>
+      <w:t>Introduction to Machine Learning in CB</w:t>
+    </w:r>
+  </w:p>
+</w:hdr>
 </file>
 
 <file path=word/numbering.xml><?xml version="1.0" encoding="utf-8"?>
@@ -1209,6 +3646,119 @@
     </w:lvl>
   </w:abstractNum>
   <w:abstractNum w:abstractNumId="2" w15:restartNumberingAfterBreak="0">
+    <w:nsid w:val="3B75294A"/>
+    <w:multiLevelType w:val="hybridMultilevel"/>
+    <w:tmpl w:val="886C0968"/>
+    <w:lvl w:ilvl="0" w:tplc="04090001">
+      <w:start w:val="1"/>
+      <w:numFmt w:val="bullet"/>
+      <w:lvlText w:val=""/>
+      <w:lvlJc w:val="left"/>
+      <w:pPr>
+        <w:ind w:left="720" w:hanging="360"/>
+      </w:pPr>
+      <w:rPr>
+        <w:rFonts w:ascii="Symbol" w:hAnsi="Symbol" w:hint="default"/>
+      </w:rPr>
+    </w:lvl>
+    <w:lvl w:ilvl="1" w:tplc="04090003">
+      <w:start w:val="1"/>
+      <w:numFmt w:val="bullet"/>
+      <w:lvlText w:val="o"/>
+      <w:lvlJc w:val="left"/>
+      <w:pPr>
+        <w:ind w:left="1440" w:hanging="360"/>
+      </w:pPr>
+      <w:rPr>
+        <w:rFonts w:ascii="Courier New" w:hAnsi="Courier New" w:cs="Courier New" w:hint="default"/>
+      </w:rPr>
+    </w:lvl>
+    <w:lvl w:ilvl="2" w:tplc="04090005" w:tentative="1">
+      <w:start w:val="1"/>
+      <w:numFmt w:val="bullet"/>
+      <w:lvlText w:val=""/>
+      <w:lvlJc w:val="left"/>
+      <w:pPr>
+        <w:ind w:left="2160" w:hanging="360"/>
+      </w:pPr>
+      <w:rPr>
+        <w:rFonts w:ascii="Wingdings" w:hAnsi="Wingdings" w:hint="default"/>
+      </w:rPr>
+    </w:lvl>
+    <w:lvl w:ilvl="3" w:tplc="04090001" w:tentative="1">
+      <w:start w:val="1"/>
+      <w:numFmt w:val="bullet"/>
+      <w:lvlText w:val=""/>
+      <w:lvlJc w:val="left"/>
+      <w:pPr>
+        <w:ind w:left="2880" w:hanging="360"/>
+      </w:pPr>
+      <w:rPr>
+        <w:rFonts w:ascii="Symbol" w:hAnsi="Symbol" w:hint="default"/>
+      </w:rPr>
+    </w:lvl>
+    <w:lvl w:ilvl="4" w:tplc="04090003" w:tentative="1">
+      <w:start w:val="1"/>
+      <w:numFmt w:val="bullet"/>
+      <w:lvlText w:val="o"/>
+      <w:lvlJc w:val="left"/>
+      <w:pPr>
+        <w:ind w:left="3600" w:hanging="360"/>
+      </w:pPr>
+      <w:rPr>
+        <w:rFonts w:ascii="Courier New" w:hAnsi="Courier New" w:cs="Courier New" w:hint="default"/>
+      </w:rPr>
+    </w:lvl>
+    <w:lvl w:ilvl="5" w:tplc="04090005" w:tentative="1">
+      <w:start w:val="1"/>
+      <w:numFmt w:val="bullet"/>
+      <w:lvlText w:val=""/>
+      <w:lvlJc w:val="left"/>
+      <w:pPr>
+        <w:ind w:left="4320" w:hanging="360"/>
+      </w:pPr>
+      <w:rPr>
+        <w:rFonts w:ascii="Wingdings" w:hAnsi="Wingdings" w:hint="default"/>
+      </w:rPr>
+    </w:lvl>
+    <w:lvl w:ilvl="6" w:tplc="04090001" w:tentative="1">
+      <w:start w:val="1"/>
+      <w:numFmt w:val="bullet"/>
+      <w:lvlText w:val=""/>
+      <w:lvlJc w:val="left"/>
+      <w:pPr>
+        <w:ind w:left="5040" w:hanging="360"/>
+      </w:pPr>
+      <w:rPr>
+        <w:rFonts w:ascii="Symbol" w:hAnsi="Symbol" w:hint="default"/>
+      </w:rPr>
+    </w:lvl>
+    <w:lvl w:ilvl="7" w:tplc="04090003" w:tentative="1">
+      <w:start w:val="1"/>
+      <w:numFmt w:val="bullet"/>
+      <w:lvlText w:val="o"/>
+      <w:lvlJc w:val="left"/>
+      <w:pPr>
+        <w:ind w:left="5760" w:hanging="360"/>
+      </w:pPr>
+      <w:rPr>
+        <w:rFonts w:ascii="Courier New" w:hAnsi="Courier New" w:cs="Courier New" w:hint="default"/>
+      </w:rPr>
+    </w:lvl>
+    <w:lvl w:ilvl="8" w:tplc="04090005" w:tentative="1">
+      <w:start w:val="1"/>
+      <w:numFmt w:val="bullet"/>
+      <w:lvlText w:val=""/>
+      <w:lvlJc w:val="left"/>
+      <w:pPr>
+        <w:ind w:left="6480" w:hanging="360"/>
+      </w:pPr>
+      <w:rPr>
+        <w:rFonts w:ascii="Wingdings" w:hAnsi="Wingdings" w:hint="default"/>
+      </w:rPr>
+    </w:lvl>
+  </w:abstractNum>
+  <w:abstractNum w:abstractNumId="3" w15:restartNumberingAfterBreak="0">
     <w:nsid w:val="518E6E6E"/>
     <w:multiLevelType w:val="multilevel"/>
     <w:tmpl w:val="68BC4C9E"/>
@@ -1357,14 +3907,109 @@
       </w:rPr>
     </w:lvl>
   </w:abstractNum>
+  <w:abstractNum w:abstractNumId="4" w15:restartNumberingAfterBreak="0">
+    <w:nsid w:val="7F1F19EB"/>
+    <w:multiLevelType w:val="hybridMultilevel"/>
+    <w:tmpl w:val="02B6801E"/>
+    <w:lvl w:ilvl="0" w:tplc="CF68824C">
+      <w:start w:val="1"/>
+      <w:numFmt w:val="decimal"/>
+      <w:lvlText w:val="%1-"/>
+      <w:lvlJc w:val="left"/>
+      <w:pPr>
+        <w:ind w:left="720" w:hanging="360"/>
+      </w:pPr>
+      <w:rPr>
+        <w:rFonts w:hint="default"/>
+      </w:rPr>
+    </w:lvl>
+    <w:lvl w:ilvl="1" w:tplc="04090019" w:tentative="1">
+      <w:start w:val="1"/>
+      <w:numFmt w:val="lowerLetter"/>
+      <w:lvlText w:val="%2."/>
+      <w:lvlJc w:val="left"/>
+      <w:pPr>
+        <w:ind w:left="1440" w:hanging="360"/>
+      </w:pPr>
+    </w:lvl>
+    <w:lvl w:ilvl="2" w:tplc="0409001B" w:tentative="1">
+      <w:start w:val="1"/>
+      <w:numFmt w:val="lowerRoman"/>
+      <w:lvlText w:val="%3."/>
+      <w:lvlJc w:val="right"/>
+      <w:pPr>
+        <w:ind w:left="2160" w:hanging="180"/>
+      </w:pPr>
+    </w:lvl>
+    <w:lvl w:ilvl="3" w:tplc="0409000F" w:tentative="1">
+      <w:start w:val="1"/>
+      <w:numFmt w:val="decimal"/>
+      <w:lvlText w:val="%4."/>
+      <w:lvlJc w:val="left"/>
+      <w:pPr>
+        <w:ind w:left="2880" w:hanging="360"/>
+      </w:pPr>
+    </w:lvl>
+    <w:lvl w:ilvl="4" w:tplc="04090019" w:tentative="1">
+      <w:start w:val="1"/>
+      <w:numFmt w:val="lowerLetter"/>
+      <w:lvlText w:val="%5."/>
+      <w:lvlJc w:val="left"/>
+      <w:pPr>
+        <w:ind w:left="3600" w:hanging="360"/>
+      </w:pPr>
+    </w:lvl>
+    <w:lvl w:ilvl="5" w:tplc="0409001B" w:tentative="1">
+      <w:start w:val="1"/>
+      <w:numFmt w:val="lowerRoman"/>
+      <w:lvlText w:val="%6."/>
+      <w:lvlJc w:val="right"/>
+      <w:pPr>
+        <w:ind w:left="4320" w:hanging="180"/>
+      </w:pPr>
+    </w:lvl>
+    <w:lvl w:ilvl="6" w:tplc="0409000F" w:tentative="1">
+      <w:start w:val="1"/>
+      <w:numFmt w:val="decimal"/>
+      <w:lvlText w:val="%7."/>
+      <w:lvlJc w:val="left"/>
+      <w:pPr>
+        <w:ind w:left="5040" w:hanging="360"/>
+      </w:pPr>
+    </w:lvl>
+    <w:lvl w:ilvl="7" w:tplc="04090019" w:tentative="1">
+      <w:start w:val="1"/>
+      <w:numFmt w:val="lowerLetter"/>
+      <w:lvlText w:val="%8."/>
+      <w:lvlJc w:val="left"/>
+      <w:pPr>
+        <w:ind w:left="5760" w:hanging="360"/>
+      </w:pPr>
+    </w:lvl>
+    <w:lvl w:ilvl="8" w:tplc="0409001B" w:tentative="1">
+      <w:start w:val="1"/>
+      <w:numFmt w:val="lowerRoman"/>
+      <w:lvlText w:val="%9."/>
+      <w:lvlJc w:val="right"/>
+      <w:pPr>
+        <w:ind w:left="6480" w:hanging="180"/>
+      </w:pPr>
+    </w:lvl>
+  </w:abstractNum>
   <w:num w:numId="1" w16cid:durableId="1835678452">
-    <w:abstractNumId w:val="2"/>
+    <w:abstractNumId w:val="3"/>
   </w:num>
   <w:num w:numId="2" w16cid:durableId="1609510793">
     <w:abstractNumId w:val="1"/>
   </w:num>
   <w:num w:numId="3" w16cid:durableId="766660214">
     <w:abstractNumId w:val="0"/>
+  </w:num>
+  <w:num w:numId="4" w16cid:durableId="549223523">
+    <w:abstractNumId w:val="2"/>
+  </w:num>
+  <w:num w:numId="5" w16cid:durableId="1871792859">
+    <w:abstractNumId w:val="4"/>
   </w:num>
 </w:numbering>
 </file>
@@ -1769,6 +4414,7 @@
   <w:style w:type="paragraph" w:default="1" w:styleId="Normal">
     <w:name w:val="Normal"/>
     <w:qFormat/>
+    <w:rsid w:val="003850D1"/>
   </w:style>
   <w:style w:type="paragraph" w:styleId="Heading1">
     <w:name w:val="heading 1"/>
@@ -2342,6 +4988,80 @@
     <w:basedOn w:val="DefaultParagraphFont"/>
     <w:rsid w:val="00741EA6"/>
   </w:style>
+  <w:style w:type="paragraph" w:styleId="Header">
+    <w:name w:val="header"/>
+    <w:basedOn w:val="Normal"/>
+    <w:link w:val="HeaderChar"/>
+    <w:uiPriority w:val="99"/>
+    <w:unhideWhenUsed/>
+    <w:rsid w:val="002832BD"/>
+    <w:pPr>
+      <w:tabs>
+        <w:tab w:val="center" w:pos="4680"/>
+        <w:tab w:val="right" w:pos="9360"/>
+      </w:tabs>
+      <w:spacing w:after="0" w:line="240" w:lineRule="auto"/>
+    </w:pPr>
+  </w:style>
+  <w:style w:type="character" w:customStyle="1" w:styleId="HeaderChar">
+    <w:name w:val="Header Char"/>
+    <w:basedOn w:val="DefaultParagraphFont"/>
+    <w:link w:val="Header"/>
+    <w:uiPriority w:val="99"/>
+    <w:rsid w:val="002832BD"/>
+  </w:style>
+  <w:style w:type="paragraph" w:styleId="Footer">
+    <w:name w:val="footer"/>
+    <w:basedOn w:val="Normal"/>
+    <w:link w:val="FooterChar"/>
+    <w:uiPriority w:val="99"/>
+    <w:unhideWhenUsed/>
+    <w:rsid w:val="002832BD"/>
+    <w:pPr>
+      <w:tabs>
+        <w:tab w:val="center" w:pos="4680"/>
+        <w:tab w:val="right" w:pos="9360"/>
+      </w:tabs>
+      <w:spacing w:after="0" w:line="240" w:lineRule="auto"/>
+    </w:pPr>
+  </w:style>
+  <w:style w:type="character" w:customStyle="1" w:styleId="FooterChar">
+    <w:name w:val="Footer Char"/>
+    <w:basedOn w:val="DefaultParagraphFont"/>
+    <w:link w:val="Footer"/>
+    <w:uiPriority w:val="99"/>
+    <w:rsid w:val="002832BD"/>
+  </w:style>
+  <w:style w:type="paragraph" w:styleId="HTMLPreformatted">
+    <w:name w:val="HTML Preformatted"/>
+    <w:basedOn w:val="Normal"/>
+    <w:link w:val="HTMLPreformattedChar"/>
+    <w:uiPriority w:val="99"/>
+    <w:semiHidden/>
+    <w:unhideWhenUsed/>
+    <w:rsid w:val="00415A4A"/>
+    <w:pPr>
+      <w:spacing w:after="0" w:line="240" w:lineRule="auto"/>
+    </w:pPr>
+    <w:rPr>
+      <w:rFonts w:ascii="Consolas" w:hAnsi="Consolas"/>
+      <w:sz w:val="20"/>
+      <w:szCs w:val="20"/>
+    </w:rPr>
+  </w:style>
+  <w:style w:type="character" w:customStyle="1" w:styleId="HTMLPreformattedChar">
+    <w:name w:val="HTML Preformatted Char"/>
+    <w:basedOn w:val="DefaultParagraphFont"/>
+    <w:link w:val="HTMLPreformatted"/>
+    <w:uiPriority w:val="99"/>
+    <w:semiHidden/>
+    <w:rsid w:val="00415A4A"/>
+    <w:rPr>
+      <w:rFonts w:ascii="Consolas" w:hAnsi="Consolas"/>
+      <w:sz w:val="20"/>
+      <w:szCs w:val="20"/>
+    </w:rPr>
+  </w:style>
 </w:styles>
 </file>
 

</xml_diff>